<commit_message>
Add testing breadcrumbs module.
</commit_message>
<xml_diff>
--- a/training/Magento2.docx
+++ b/training/Magento2.docx
@@ -1,6 +1,6 @@
 
 <file path=word/document.xml><?xml version="1.0" encoding="utf-8"?>
-<w:document xmlns:ve="http://schemas.openxmlformats.org/markup-compatibility/2006" xmlns:o="urn:schemas-microsoft-com:office:office" xmlns:r="http://schemas.openxmlformats.org/officeDocument/2006/relationships" xmlns:m="http://schemas.openxmlformats.org/officeDocument/2006/math" xmlns:v="urn:schemas-microsoft-com:vml" xmlns:wp="http://schemas.openxmlformats.org/drawingml/2006/wordprocessingDrawing" xmlns:w10="urn:schemas-microsoft-com:office:word" xmlns:w="http://schemas.openxmlformats.org/wordprocessingml/2006/main" xmlns:wne="http://schemas.microsoft.com/office/word/2006/wordml">
+<w:document xmlns:wpc="http://schemas.microsoft.com/office/word/2010/wordprocessingCanvas" xmlns:mc="http://schemas.openxmlformats.org/markup-compatibility/2006" xmlns:o="urn:schemas-microsoft-com:office:office" xmlns:r="http://schemas.openxmlformats.org/officeDocument/2006/relationships" xmlns:m="http://schemas.openxmlformats.org/officeDocument/2006/math" xmlns:v="urn:schemas-microsoft-com:vml" xmlns:wp14="http://schemas.microsoft.com/office/word/2010/wordprocessingDrawing" xmlns:wp="http://schemas.openxmlformats.org/drawingml/2006/wordprocessingDrawing" xmlns:w10="urn:schemas-microsoft-com:office:word" xmlns:w="http://schemas.openxmlformats.org/wordprocessingml/2006/main" xmlns:w14="http://schemas.microsoft.com/office/word/2010/wordml" xmlns:w15="http://schemas.microsoft.com/office/word/2012/wordml" xmlns:wpg="http://schemas.microsoft.com/office/word/2010/wordprocessingGroup" xmlns:wpi="http://schemas.microsoft.com/office/word/2010/wordprocessingInk" xmlns:wne="http://schemas.microsoft.com/office/word/2006/wordml" xmlns:wps="http://schemas.microsoft.com/office/word/2010/wordprocessingShape" mc:Ignorable="w14 w15 wp14">
   <w:body>
     <w:p>
       <w:pPr>
@@ -103,14 +103,87 @@
           <w:lang w:eastAsia="en-GB"/>
         </w:rPr>
       </w:pPr>
-      <w:r>
-        <w:rPr>
-          <w:rFonts w:ascii="Courier New" w:eastAsia="Times New Roman" w:hAnsi="Courier New" w:cs="Courier New"/>
-          <w:sz w:val="20"/>
-          <w:szCs w:val="20"/>
-          <w:lang w:eastAsia="en-GB"/>
-        </w:rPr>
-        <w:t>rm -rf /path/to/magento/var/generation/*</w:t>
+      <w:proofErr w:type="spellStart"/>
+      <w:proofErr w:type="gramStart"/>
+      <w:r>
+        <w:rPr>
+          <w:rFonts w:ascii="Courier New" w:eastAsia="Times New Roman" w:hAnsi="Courier New" w:cs="Courier New"/>
+          <w:sz w:val="20"/>
+          <w:szCs w:val="20"/>
+          <w:lang w:eastAsia="en-GB"/>
+        </w:rPr>
+        <w:t>rm</w:t>
+      </w:r>
+      <w:proofErr w:type="spellEnd"/>
+      <w:proofErr w:type="gramEnd"/>
+      <w:r>
+        <w:rPr>
+          <w:rFonts w:ascii="Courier New" w:eastAsia="Times New Roman" w:hAnsi="Courier New" w:cs="Courier New"/>
+          <w:sz w:val="20"/>
+          <w:szCs w:val="20"/>
+          <w:lang w:eastAsia="en-GB"/>
+        </w:rPr>
+        <w:t xml:space="preserve"> -</w:t>
+      </w:r>
+      <w:proofErr w:type="spellStart"/>
+      <w:r>
+        <w:rPr>
+          <w:rFonts w:ascii="Courier New" w:eastAsia="Times New Roman" w:hAnsi="Courier New" w:cs="Courier New"/>
+          <w:sz w:val="20"/>
+          <w:szCs w:val="20"/>
+          <w:lang w:eastAsia="en-GB"/>
+        </w:rPr>
+        <w:t>rf</w:t>
+      </w:r>
+      <w:proofErr w:type="spellEnd"/>
+      <w:r>
+        <w:rPr>
+          <w:rFonts w:ascii="Courier New" w:eastAsia="Times New Roman" w:hAnsi="Courier New" w:cs="Courier New"/>
+          <w:sz w:val="20"/>
+          <w:szCs w:val="20"/>
+          <w:lang w:eastAsia="en-GB"/>
+        </w:rPr>
+        <w:t xml:space="preserve"> /path/to/</w:t>
+      </w:r>
+      <w:proofErr w:type="spellStart"/>
+      <w:r>
+        <w:rPr>
+          <w:rFonts w:ascii="Courier New" w:eastAsia="Times New Roman" w:hAnsi="Courier New" w:cs="Courier New"/>
+          <w:sz w:val="20"/>
+          <w:szCs w:val="20"/>
+          <w:lang w:eastAsia="en-GB"/>
+        </w:rPr>
+        <w:t>magento</w:t>
+      </w:r>
+      <w:proofErr w:type="spellEnd"/>
+      <w:r>
+        <w:rPr>
+          <w:rFonts w:ascii="Courier New" w:eastAsia="Times New Roman" w:hAnsi="Courier New" w:cs="Courier New"/>
+          <w:sz w:val="20"/>
+          <w:szCs w:val="20"/>
+          <w:lang w:eastAsia="en-GB"/>
+        </w:rPr>
+        <w:t>/</w:t>
+      </w:r>
+      <w:proofErr w:type="spellStart"/>
+      <w:r>
+        <w:rPr>
+          <w:rFonts w:ascii="Courier New" w:eastAsia="Times New Roman" w:hAnsi="Courier New" w:cs="Courier New"/>
+          <w:sz w:val="20"/>
+          <w:szCs w:val="20"/>
+          <w:lang w:eastAsia="en-GB"/>
+        </w:rPr>
+        <w:t>var</w:t>
+      </w:r>
+      <w:proofErr w:type="spellEnd"/>
+      <w:r>
+        <w:rPr>
+          <w:rFonts w:ascii="Courier New" w:eastAsia="Times New Roman" w:hAnsi="Courier New" w:cs="Courier New"/>
+          <w:sz w:val="20"/>
+          <w:szCs w:val="20"/>
+          <w:lang w:eastAsia="en-GB"/>
+        </w:rPr>
+        <w:t>/generation/*</w:t>
       </w:r>
     </w:p>
     <w:p>
@@ -141,14 +214,87 @@
           <w:lang w:eastAsia="en-GB"/>
         </w:rPr>
       </w:pPr>
-      <w:r>
-        <w:rPr>
-          <w:rFonts w:ascii="Courier New" w:eastAsia="Times New Roman" w:hAnsi="Courier New" w:cs="Courier New"/>
-          <w:sz w:val="20"/>
-          <w:szCs w:val="20"/>
-          <w:lang w:eastAsia="en-GB"/>
-        </w:rPr>
-        <w:t>rm -rf /path/to/magento/var/cache/*</w:t>
+      <w:proofErr w:type="spellStart"/>
+      <w:proofErr w:type="gramStart"/>
+      <w:r>
+        <w:rPr>
+          <w:rFonts w:ascii="Courier New" w:eastAsia="Times New Roman" w:hAnsi="Courier New" w:cs="Courier New"/>
+          <w:sz w:val="20"/>
+          <w:szCs w:val="20"/>
+          <w:lang w:eastAsia="en-GB"/>
+        </w:rPr>
+        <w:t>rm</w:t>
+      </w:r>
+      <w:proofErr w:type="spellEnd"/>
+      <w:proofErr w:type="gramEnd"/>
+      <w:r>
+        <w:rPr>
+          <w:rFonts w:ascii="Courier New" w:eastAsia="Times New Roman" w:hAnsi="Courier New" w:cs="Courier New"/>
+          <w:sz w:val="20"/>
+          <w:szCs w:val="20"/>
+          <w:lang w:eastAsia="en-GB"/>
+        </w:rPr>
+        <w:t xml:space="preserve"> -</w:t>
+      </w:r>
+      <w:proofErr w:type="spellStart"/>
+      <w:r>
+        <w:rPr>
+          <w:rFonts w:ascii="Courier New" w:eastAsia="Times New Roman" w:hAnsi="Courier New" w:cs="Courier New"/>
+          <w:sz w:val="20"/>
+          <w:szCs w:val="20"/>
+          <w:lang w:eastAsia="en-GB"/>
+        </w:rPr>
+        <w:t>rf</w:t>
+      </w:r>
+      <w:proofErr w:type="spellEnd"/>
+      <w:r>
+        <w:rPr>
+          <w:rFonts w:ascii="Courier New" w:eastAsia="Times New Roman" w:hAnsi="Courier New" w:cs="Courier New"/>
+          <w:sz w:val="20"/>
+          <w:szCs w:val="20"/>
+          <w:lang w:eastAsia="en-GB"/>
+        </w:rPr>
+        <w:t xml:space="preserve"> /path/to/</w:t>
+      </w:r>
+      <w:proofErr w:type="spellStart"/>
+      <w:r>
+        <w:rPr>
+          <w:rFonts w:ascii="Courier New" w:eastAsia="Times New Roman" w:hAnsi="Courier New" w:cs="Courier New"/>
+          <w:sz w:val="20"/>
+          <w:szCs w:val="20"/>
+          <w:lang w:eastAsia="en-GB"/>
+        </w:rPr>
+        <w:t>magento</w:t>
+      </w:r>
+      <w:proofErr w:type="spellEnd"/>
+      <w:r>
+        <w:rPr>
+          <w:rFonts w:ascii="Courier New" w:eastAsia="Times New Roman" w:hAnsi="Courier New" w:cs="Courier New"/>
+          <w:sz w:val="20"/>
+          <w:szCs w:val="20"/>
+          <w:lang w:eastAsia="en-GB"/>
+        </w:rPr>
+        <w:t>/</w:t>
+      </w:r>
+      <w:proofErr w:type="spellStart"/>
+      <w:r>
+        <w:rPr>
+          <w:rFonts w:ascii="Courier New" w:eastAsia="Times New Roman" w:hAnsi="Courier New" w:cs="Courier New"/>
+          <w:sz w:val="20"/>
+          <w:szCs w:val="20"/>
+          <w:lang w:eastAsia="en-GB"/>
+        </w:rPr>
+        <w:t>var</w:t>
+      </w:r>
+      <w:proofErr w:type="spellEnd"/>
+      <w:r>
+        <w:rPr>
+          <w:rFonts w:ascii="Courier New" w:eastAsia="Times New Roman" w:hAnsi="Courier New" w:cs="Courier New"/>
+          <w:sz w:val="20"/>
+          <w:szCs w:val="20"/>
+          <w:lang w:eastAsia="en-GB"/>
+        </w:rPr>
+        <w:t>/cache/*</w:t>
       </w:r>
     </w:p>
     <w:p>
@@ -213,9 +359,15 @@
           <w:lang w:eastAsia="en-GB"/>
         </w:rPr>
       </w:pPr>
-      <w:r>
-        <w:t xml:space="preserve">check if a module’s installed correctly. One is to use the CLI application’s </w:t>
-      </w:r>
+      <w:proofErr w:type="gramStart"/>
+      <w:r>
+        <w:t>check</w:t>
+      </w:r>
+      <w:proofErr w:type="gramEnd"/>
+      <w:r>
+        <w:t xml:space="preserve"> if a module’s installed correctly. One is to use the CLI application’s </w:t>
+      </w:r>
+      <w:proofErr w:type="spellStart"/>
       <w:r>
         <w:rPr>
           <w:rStyle w:val="HTMLCode"/>
@@ -223,6 +375,7 @@
         </w:rPr>
         <w:t>module:status</w:t>
       </w:r>
+      <w:proofErr w:type="spellEnd"/>
       <w:r>
         <w:t xml:space="preserve"> command,</w:t>
       </w:r>
@@ -266,8 +419,46 @@
         <w:rPr>
           <w:rStyle w:val="HTMLCode"/>
         </w:rPr>
-        <w:t>$ php bin/magento module:status</w:t>
-      </w:r>
+        <w:t xml:space="preserve">$ </w:t>
+      </w:r>
+      <w:proofErr w:type="spellStart"/>
+      <w:proofErr w:type="gramStart"/>
+      <w:r>
+        <w:rPr>
+          <w:rStyle w:val="HTMLCode"/>
+        </w:rPr>
+        <w:t>php</w:t>
+      </w:r>
+      <w:proofErr w:type="spellEnd"/>
+      <w:proofErr w:type="gramEnd"/>
+      <w:r>
+        <w:rPr>
+          <w:rStyle w:val="HTMLCode"/>
+        </w:rPr>
+        <w:t xml:space="preserve"> bin/</w:t>
+      </w:r>
+      <w:proofErr w:type="spellStart"/>
+      <w:r>
+        <w:rPr>
+          <w:rStyle w:val="HTMLCode"/>
+        </w:rPr>
+        <w:t>magento</w:t>
+      </w:r>
+      <w:proofErr w:type="spellEnd"/>
+      <w:r>
+        <w:rPr>
+          <w:rStyle w:val="HTMLCode"/>
+        </w:rPr>
+        <w:t xml:space="preserve"> </w:t>
+      </w:r>
+      <w:proofErr w:type="spellStart"/>
+      <w:r>
+        <w:rPr>
+          <w:rStyle w:val="HTMLCode"/>
+        </w:rPr>
+        <w:t>module:status</w:t>
+      </w:r>
+      <w:proofErr w:type="spellEnd"/>
     </w:p>
     <w:p>
       <w:pPr>
@@ -383,7 +574,21 @@
         <w:rPr>
           <w:rStyle w:val="HTMLCode"/>
         </w:rPr>
-        <w:t xml:space="preserve">from the Magento root directory. </w:t>
+        <w:t xml:space="preserve">from the </w:t>
+      </w:r>
+      <w:proofErr w:type="spellStart"/>
+      <w:r>
+        <w:rPr>
+          <w:rStyle w:val="HTMLCode"/>
+        </w:rPr>
+        <w:t>Magento</w:t>
+      </w:r>
+      <w:proofErr w:type="spellEnd"/>
+      <w:r>
+        <w:rPr>
+          <w:rStyle w:val="HTMLCode"/>
+        </w:rPr>
+        <w:t xml:space="preserve"> root directory. </w:t>
       </w:r>
     </w:p>
     <w:p>
@@ -430,6 +635,8 @@
           <w:lang w:eastAsia="en-GB"/>
         </w:rPr>
       </w:pPr>
+      <w:proofErr w:type="spellStart"/>
+      <w:proofErr w:type="gramStart"/>
       <w:r>
         <w:rPr>
           <w:rFonts w:ascii="Consolas" w:eastAsia="Times New Roman" w:hAnsi="Consolas" w:cs="Courier New"/>
@@ -440,8 +647,62 @@
           <w:shd w:val="clear" w:color="auto" w:fill="FFFFC9"/>
           <w:lang w:eastAsia="en-GB"/>
         </w:rPr>
-        <w:t>php bin/magento setup:upgrade</w:t>
-      </w:r>
+        <w:t>php</w:t>
+      </w:r>
+      <w:proofErr w:type="spellEnd"/>
+      <w:proofErr w:type="gramEnd"/>
+      <w:r>
+        <w:rPr>
+          <w:rFonts w:ascii="Consolas" w:eastAsia="Times New Roman" w:hAnsi="Consolas" w:cs="Courier New"/>
+          <w:color w:val="444444"/>
+          <w:sz w:val="24"/>
+          <w:szCs w:val="24"/>
+          <w:bdr w:val="none" w:sz="0" w:space="0" w:color="auto" w:frame="1"/>
+          <w:shd w:val="clear" w:color="auto" w:fill="FFFFC9"/>
+          <w:lang w:eastAsia="en-GB"/>
+        </w:rPr>
+        <w:t xml:space="preserve"> bin/</w:t>
+      </w:r>
+      <w:proofErr w:type="spellStart"/>
+      <w:r>
+        <w:rPr>
+          <w:rFonts w:ascii="Consolas" w:eastAsia="Times New Roman" w:hAnsi="Consolas" w:cs="Courier New"/>
+          <w:color w:val="444444"/>
+          <w:sz w:val="24"/>
+          <w:szCs w:val="24"/>
+          <w:bdr w:val="none" w:sz="0" w:space="0" w:color="auto" w:frame="1"/>
+          <w:shd w:val="clear" w:color="auto" w:fill="FFFFC9"/>
+          <w:lang w:eastAsia="en-GB"/>
+        </w:rPr>
+        <w:t>magento</w:t>
+      </w:r>
+      <w:proofErr w:type="spellEnd"/>
+      <w:r>
+        <w:rPr>
+          <w:rFonts w:ascii="Consolas" w:eastAsia="Times New Roman" w:hAnsi="Consolas" w:cs="Courier New"/>
+          <w:color w:val="444444"/>
+          <w:sz w:val="24"/>
+          <w:szCs w:val="24"/>
+          <w:bdr w:val="none" w:sz="0" w:space="0" w:color="auto" w:frame="1"/>
+          <w:shd w:val="clear" w:color="auto" w:fill="FFFFC9"/>
+          <w:lang w:eastAsia="en-GB"/>
+        </w:rPr>
+        <w:t xml:space="preserve"> </w:t>
+      </w:r>
+      <w:proofErr w:type="spellStart"/>
+      <w:r>
+        <w:rPr>
+          <w:rFonts w:ascii="Consolas" w:eastAsia="Times New Roman" w:hAnsi="Consolas" w:cs="Courier New"/>
+          <w:color w:val="444444"/>
+          <w:sz w:val="24"/>
+          <w:szCs w:val="24"/>
+          <w:bdr w:val="none" w:sz="0" w:space="0" w:color="auto" w:frame="1"/>
+          <w:shd w:val="clear" w:color="auto" w:fill="FFFFC9"/>
+          <w:lang w:eastAsia="en-GB"/>
+        </w:rPr>
+        <w:t>setup:upgrade</w:t>
+      </w:r>
+      <w:proofErr w:type="spellEnd"/>
     </w:p>
     <w:p>
       <w:pPr>
@@ -466,7 +727,21 @@
         <w:rPr>
           <w:rStyle w:val="HTMLCode"/>
         </w:rPr>
-        <w:t xml:space="preserve">Command to create a new magento admin user </w:t>
+        <w:t xml:space="preserve">Command to create a new </w:t>
+      </w:r>
+      <w:proofErr w:type="spellStart"/>
+      <w:r>
+        <w:rPr>
+          <w:rStyle w:val="HTMLCode"/>
+        </w:rPr>
+        <w:t>magento</w:t>
+      </w:r>
+      <w:proofErr w:type="spellEnd"/>
+      <w:r>
+        <w:rPr>
+          <w:rStyle w:val="HTMLCode"/>
+        </w:rPr>
+        <w:t xml:space="preserve"> admin user </w:t>
       </w:r>
     </w:p>
     <w:p>
@@ -477,13 +752,97 @@
           <w:rStyle w:val="HTMLCode"/>
         </w:rPr>
       </w:pPr>
+      <w:proofErr w:type="spellStart"/>
+      <w:proofErr w:type="gramStart"/>
       <w:r>
         <w:rPr>
           <w:rFonts w:ascii="Lucida Console" w:hAnsi="Lucida Console" w:cs="Lucida Console"/>
           <w:sz w:val="18"/>
           <w:szCs w:val="18"/>
         </w:rPr>
-        <w:t>php bin/magento admin:user:create --admin-user=admin --admin-password=Abc123! --admin-email=abc@gmail.com --admin-firstname=admin --admin-lastname=admin</w:t>
+        <w:t>php</w:t>
+      </w:r>
+      <w:proofErr w:type="spellEnd"/>
+      <w:proofErr w:type="gramEnd"/>
+      <w:r>
+        <w:rPr>
+          <w:rFonts w:ascii="Lucida Console" w:hAnsi="Lucida Console" w:cs="Lucida Console"/>
+          <w:sz w:val="18"/>
+          <w:szCs w:val="18"/>
+        </w:rPr>
+        <w:t xml:space="preserve"> bin/</w:t>
+      </w:r>
+      <w:proofErr w:type="spellStart"/>
+      <w:r>
+        <w:rPr>
+          <w:rFonts w:ascii="Lucida Console" w:hAnsi="Lucida Console" w:cs="Lucida Console"/>
+          <w:sz w:val="18"/>
+          <w:szCs w:val="18"/>
+        </w:rPr>
+        <w:t>magento</w:t>
+      </w:r>
+      <w:proofErr w:type="spellEnd"/>
+      <w:r>
+        <w:rPr>
+          <w:rFonts w:ascii="Lucida Console" w:hAnsi="Lucida Console" w:cs="Lucida Console"/>
+          <w:sz w:val="18"/>
+          <w:szCs w:val="18"/>
+        </w:rPr>
+        <w:t xml:space="preserve"> </w:t>
+      </w:r>
+      <w:proofErr w:type="spellStart"/>
+      <w:r>
+        <w:rPr>
+          <w:rFonts w:ascii="Lucida Console" w:hAnsi="Lucida Console" w:cs="Lucida Console"/>
+          <w:sz w:val="18"/>
+          <w:szCs w:val="18"/>
+        </w:rPr>
+        <w:t>admin:user:create</w:t>
+      </w:r>
+      <w:proofErr w:type="spellEnd"/>
+      <w:r>
+        <w:rPr>
+          <w:rFonts w:ascii="Lucida Console" w:hAnsi="Lucida Console" w:cs="Lucida Console"/>
+          <w:sz w:val="18"/>
+          <w:szCs w:val="18"/>
+        </w:rPr>
+        <w:t xml:space="preserve"> --admin-user=admin --admin-password=Abc123! --admin-email=abc@gmail.com --admin-</w:t>
+      </w:r>
+      <w:proofErr w:type="spellStart"/>
+      <w:r>
+        <w:rPr>
+          <w:rFonts w:ascii="Lucida Console" w:hAnsi="Lucida Console" w:cs="Lucida Console"/>
+          <w:sz w:val="18"/>
+          <w:szCs w:val="18"/>
+        </w:rPr>
+        <w:t>firstname</w:t>
+      </w:r>
+      <w:proofErr w:type="spellEnd"/>
+      <w:r>
+        <w:rPr>
+          <w:rFonts w:ascii="Lucida Console" w:hAnsi="Lucida Console" w:cs="Lucida Console"/>
+          <w:sz w:val="18"/>
+          <w:szCs w:val="18"/>
+        </w:rPr>
+        <w:t>=admin --admin-</w:t>
+      </w:r>
+      <w:proofErr w:type="spellStart"/>
+      <w:r>
+        <w:rPr>
+          <w:rFonts w:ascii="Lucida Console" w:hAnsi="Lucida Console" w:cs="Lucida Console"/>
+          <w:sz w:val="18"/>
+          <w:szCs w:val="18"/>
+        </w:rPr>
+        <w:t>lastname</w:t>
+      </w:r>
+      <w:proofErr w:type="spellEnd"/>
+      <w:r>
+        <w:rPr>
+          <w:rFonts w:ascii="Lucida Console" w:hAnsi="Lucida Console" w:cs="Lucida Console"/>
+          <w:sz w:val="18"/>
+          <w:szCs w:val="18"/>
+        </w:rPr>
+        <w:t>=admin</w:t>
       </w:r>
     </w:p>
     <w:p>
@@ -599,6 +958,7 @@
         </w:rPr>
         <w:t>Remove </w:t>
       </w:r>
+      <w:proofErr w:type="spellStart"/>
       <w:r>
         <w:rPr>
           <w:rFonts w:ascii="Consolas" w:eastAsia="Times New Roman" w:hAnsi="Consolas" w:cs="Courier New"/>
@@ -609,7 +969,20 @@
           <w:shd w:val="clear" w:color="auto" w:fill="ECEFF1"/>
           <w:lang w:eastAsia="en-GB"/>
         </w:rPr>
-        <w:t>var/cache</w:t>
+        <w:t>var</w:t>
+      </w:r>
+      <w:proofErr w:type="spellEnd"/>
+      <w:r>
+        <w:rPr>
+          <w:rFonts w:ascii="Consolas" w:eastAsia="Times New Roman" w:hAnsi="Consolas" w:cs="Courier New"/>
+          <w:color w:val="3D4245"/>
+          <w:sz w:val="20"/>
+          <w:szCs w:val="20"/>
+          <w:bdr w:val="none" w:sz="0" w:space="0" w:color="auto" w:frame="1"/>
+          <w:shd w:val="clear" w:color="auto" w:fill="ECEFF1"/>
+          <w:lang w:eastAsia="en-GB"/>
+        </w:rPr>
+        <w:t>/cache</w:t>
       </w:r>
     </w:p>
     <w:p>
@@ -639,6 +1012,7 @@
         </w:rPr>
         <w:t>Remove </w:t>
       </w:r>
+      <w:proofErr w:type="spellStart"/>
       <w:r>
         <w:rPr>
           <w:rFonts w:ascii="Consolas" w:eastAsia="Times New Roman" w:hAnsi="Consolas" w:cs="Courier New"/>
@@ -649,8 +1023,35 @@
           <w:shd w:val="clear" w:color="auto" w:fill="ECEFF1"/>
           <w:lang w:eastAsia="en-GB"/>
         </w:rPr>
-        <w:t>var/composer_home</w:t>
-      </w:r>
+        <w:t>var</w:t>
+      </w:r>
+      <w:proofErr w:type="spellEnd"/>
+      <w:r>
+        <w:rPr>
+          <w:rFonts w:ascii="Consolas" w:eastAsia="Times New Roman" w:hAnsi="Consolas" w:cs="Courier New"/>
+          <w:color w:val="3D4245"/>
+          <w:sz w:val="20"/>
+          <w:szCs w:val="20"/>
+          <w:bdr w:val="none" w:sz="0" w:space="0" w:color="auto" w:frame="1"/>
+          <w:shd w:val="clear" w:color="auto" w:fill="ECEFF1"/>
+          <w:lang w:eastAsia="en-GB"/>
+        </w:rPr>
+        <w:t>/</w:t>
+      </w:r>
+      <w:proofErr w:type="spellStart"/>
+      <w:r>
+        <w:rPr>
+          <w:rFonts w:ascii="Consolas" w:eastAsia="Times New Roman" w:hAnsi="Consolas" w:cs="Courier New"/>
+          <w:color w:val="3D4245"/>
+          <w:sz w:val="20"/>
+          <w:szCs w:val="20"/>
+          <w:bdr w:val="none" w:sz="0" w:space="0" w:color="auto" w:frame="1"/>
+          <w:shd w:val="clear" w:color="auto" w:fill="ECEFF1"/>
+          <w:lang w:eastAsia="en-GB"/>
+        </w:rPr>
+        <w:t>composer_home</w:t>
+      </w:r>
+      <w:proofErr w:type="spellEnd"/>
     </w:p>
     <w:p>
       <w:pPr>
@@ -678,6 +1079,7 @@
         </w:rPr>
         <w:t>Remove </w:t>
       </w:r>
+      <w:proofErr w:type="spellStart"/>
       <w:r>
         <w:rPr>
           <w:rFonts w:ascii="Consolas" w:eastAsia="Times New Roman" w:hAnsi="Consolas" w:cs="Courier New"/>
@@ -688,7 +1090,20 @@
           <w:shd w:val="clear" w:color="auto" w:fill="ECEFF1"/>
           <w:lang w:eastAsia="en-GB"/>
         </w:rPr>
-        <w:t>var/generation</w:t>
+        <w:t>var</w:t>
+      </w:r>
+      <w:proofErr w:type="spellEnd"/>
+      <w:r>
+        <w:rPr>
+          <w:rFonts w:ascii="Consolas" w:eastAsia="Times New Roman" w:hAnsi="Consolas" w:cs="Courier New"/>
+          <w:color w:val="3D4245"/>
+          <w:sz w:val="20"/>
+          <w:szCs w:val="20"/>
+          <w:bdr w:val="none" w:sz="0" w:space="0" w:color="auto" w:frame="1"/>
+          <w:shd w:val="clear" w:color="auto" w:fill="ECEFF1"/>
+          <w:lang w:eastAsia="en-GB"/>
+        </w:rPr>
+        <w:t>/generation</w:t>
       </w:r>
     </w:p>
     <w:p>
@@ -717,6 +1132,7 @@
         </w:rPr>
         <w:t>Remove </w:t>
       </w:r>
+      <w:proofErr w:type="spellStart"/>
       <w:r>
         <w:rPr>
           <w:rFonts w:ascii="Consolas" w:eastAsia="Times New Roman" w:hAnsi="Consolas" w:cs="Courier New"/>
@@ -727,8 +1143,35 @@
           <w:shd w:val="clear" w:color="auto" w:fill="ECEFF1"/>
           <w:lang w:eastAsia="en-GB"/>
         </w:rPr>
-        <w:t>var/page_cache</w:t>
-      </w:r>
+        <w:t>var</w:t>
+      </w:r>
+      <w:proofErr w:type="spellEnd"/>
+      <w:r>
+        <w:rPr>
+          <w:rFonts w:ascii="Consolas" w:eastAsia="Times New Roman" w:hAnsi="Consolas" w:cs="Courier New"/>
+          <w:color w:val="3D4245"/>
+          <w:sz w:val="20"/>
+          <w:szCs w:val="20"/>
+          <w:bdr w:val="none" w:sz="0" w:space="0" w:color="auto" w:frame="1"/>
+          <w:shd w:val="clear" w:color="auto" w:fill="ECEFF1"/>
+          <w:lang w:eastAsia="en-GB"/>
+        </w:rPr>
+        <w:t>/</w:t>
+      </w:r>
+      <w:proofErr w:type="spellStart"/>
+      <w:r>
+        <w:rPr>
+          <w:rFonts w:ascii="Consolas" w:eastAsia="Times New Roman" w:hAnsi="Consolas" w:cs="Courier New"/>
+          <w:color w:val="3D4245"/>
+          <w:sz w:val="20"/>
+          <w:szCs w:val="20"/>
+          <w:bdr w:val="none" w:sz="0" w:space="0" w:color="auto" w:frame="1"/>
+          <w:shd w:val="clear" w:color="auto" w:fill="ECEFF1"/>
+          <w:lang w:eastAsia="en-GB"/>
+        </w:rPr>
+        <w:t>page_cache</w:t>
+      </w:r>
+      <w:proofErr w:type="spellEnd"/>
     </w:p>
     <w:p>
       <w:pPr>
@@ -756,6 +1199,7 @@
         </w:rPr>
         <w:t>Remove </w:t>
       </w:r>
+      <w:proofErr w:type="spellStart"/>
       <w:r>
         <w:rPr>
           <w:rFonts w:ascii="Consolas" w:eastAsia="Times New Roman" w:hAnsi="Consolas" w:cs="Courier New"/>
@@ -766,8 +1210,35 @@
           <w:shd w:val="clear" w:color="auto" w:fill="ECEFF1"/>
           <w:lang w:eastAsia="en-GB"/>
         </w:rPr>
-        <w:t>var/view_preprocessed</w:t>
-      </w:r>
+        <w:t>var</w:t>
+      </w:r>
+      <w:proofErr w:type="spellEnd"/>
+      <w:r>
+        <w:rPr>
+          <w:rFonts w:ascii="Consolas" w:eastAsia="Times New Roman" w:hAnsi="Consolas" w:cs="Courier New"/>
+          <w:color w:val="3D4245"/>
+          <w:sz w:val="20"/>
+          <w:szCs w:val="20"/>
+          <w:bdr w:val="none" w:sz="0" w:space="0" w:color="auto" w:frame="1"/>
+          <w:shd w:val="clear" w:color="auto" w:fill="ECEFF1"/>
+          <w:lang w:eastAsia="en-GB"/>
+        </w:rPr>
+        <w:t>/</w:t>
+      </w:r>
+      <w:proofErr w:type="spellStart"/>
+      <w:r>
+        <w:rPr>
+          <w:rFonts w:ascii="Consolas" w:eastAsia="Times New Roman" w:hAnsi="Consolas" w:cs="Courier New"/>
+          <w:color w:val="3D4245"/>
+          <w:sz w:val="20"/>
+          <w:szCs w:val="20"/>
+          <w:bdr w:val="none" w:sz="0" w:space="0" w:color="auto" w:frame="1"/>
+          <w:shd w:val="clear" w:color="auto" w:fill="ECEFF1"/>
+          <w:lang w:eastAsia="en-GB"/>
+        </w:rPr>
+        <w:t>view_preprocessed</w:t>
+      </w:r>
+      <w:proofErr w:type="spellEnd"/>
     </w:p>
     <w:p>
       <w:pPr>
@@ -795,6 +1266,7 @@
         </w:rPr>
         <w:t>run </w:t>
       </w:r>
+      <w:proofErr w:type="spellStart"/>
       <w:r>
         <w:rPr>
           <w:rFonts w:ascii="Consolas" w:eastAsia="Times New Roman" w:hAnsi="Consolas" w:cs="Courier New"/>
@@ -805,8 +1277,61 @@
           <w:shd w:val="clear" w:color="auto" w:fill="ECEFF1"/>
           <w:lang w:eastAsia="en-GB"/>
         </w:rPr>
-        <w:t>php bin/magento setup:static-content:deploy</w:t>
-      </w:r>
+        <w:t>php</w:t>
+      </w:r>
+      <w:proofErr w:type="spellEnd"/>
+      <w:r>
+        <w:rPr>
+          <w:rFonts w:ascii="Consolas" w:eastAsia="Times New Roman" w:hAnsi="Consolas" w:cs="Courier New"/>
+          <w:color w:val="3D4245"/>
+          <w:sz w:val="20"/>
+          <w:szCs w:val="20"/>
+          <w:bdr w:val="none" w:sz="0" w:space="0" w:color="auto" w:frame="1"/>
+          <w:shd w:val="clear" w:color="auto" w:fill="ECEFF1"/>
+          <w:lang w:eastAsia="en-GB"/>
+        </w:rPr>
+        <w:t xml:space="preserve"> bin/</w:t>
+      </w:r>
+      <w:proofErr w:type="spellStart"/>
+      <w:r>
+        <w:rPr>
+          <w:rFonts w:ascii="Consolas" w:eastAsia="Times New Roman" w:hAnsi="Consolas" w:cs="Courier New"/>
+          <w:color w:val="3D4245"/>
+          <w:sz w:val="20"/>
+          <w:szCs w:val="20"/>
+          <w:bdr w:val="none" w:sz="0" w:space="0" w:color="auto" w:frame="1"/>
+          <w:shd w:val="clear" w:color="auto" w:fill="ECEFF1"/>
+          <w:lang w:eastAsia="en-GB"/>
+        </w:rPr>
+        <w:t>magento</w:t>
+      </w:r>
+      <w:proofErr w:type="spellEnd"/>
+      <w:r>
+        <w:rPr>
+          <w:rFonts w:ascii="Consolas" w:eastAsia="Times New Roman" w:hAnsi="Consolas" w:cs="Courier New"/>
+          <w:color w:val="3D4245"/>
+          <w:sz w:val="20"/>
+          <w:szCs w:val="20"/>
+          <w:bdr w:val="none" w:sz="0" w:space="0" w:color="auto" w:frame="1"/>
+          <w:shd w:val="clear" w:color="auto" w:fill="ECEFF1"/>
+          <w:lang w:eastAsia="en-GB"/>
+        </w:rPr>
+        <w:t xml:space="preserve"> </w:t>
+      </w:r>
+      <w:proofErr w:type="spellStart"/>
+      <w:r>
+        <w:rPr>
+          <w:rFonts w:ascii="Consolas" w:eastAsia="Times New Roman" w:hAnsi="Consolas" w:cs="Courier New"/>
+          <w:color w:val="3D4245"/>
+          <w:sz w:val="20"/>
+          <w:szCs w:val="20"/>
+          <w:bdr w:val="none" w:sz="0" w:space="0" w:color="auto" w:frame="1"/>
+          <w:shd w:val="clear" w:color="auto" w:fill="ECEFF1"/>
+          <w:lang w:eastAsia="en-GB"/>
+        </w:rPr>
+        <w:t>setup:static-content:deploy</w:t>
+      </w:r>
+      <w:proofErr w:type="spellEnd"/>
     </w:p>
     <w:p>
       <w:pPr>
@@ -884,14 +1409,72 @@
           <w:lang w:eastAsia="en-GB"/>
         </w:rPr>
       </w:pPr>
+      <w:proofErr w:type="spellStart"/>
+      <w:proofErr w:type="gramStart"/>
       <w:r>
         <w:rPr>
           <w:rFonts w:ascii="Consolas" w:hAnsi="Consolas" w:cs="Consolas"/>
           <w:sz w:val="20"/>
           <w:szCs w:val="20"/>
         </w:rPr>
-        <w:t>php bin/magento --clear-static-content module:enable Training_Test</w:t>
-      </w:r>
+        <w:t>php</w:t>
+      </w:r>
+      <w:proofErr w:type="spellEnd"/>
+      <w:proofErr w:type="gramEnd"/>
+      <w:r>
+        <w:rPr>
+          <w:rFonts w:ascii="Consolas" w:hAnsi="Consolas" w:cs="Consolas"/>
+          <w:sz w:val="20"/>
+          <w:szCs w:val="20"/>
+        </w:rPr>
+        <w:t xml:space="preserve"> bin/</w:t>
+      </w:r>
+      <w:proofErr w:type="spellStart"/>
+      <w:r>
+        <w:rPr>
+          <w:rFonts w:ascii="Consolas" w:hAnsi="Consolas" w:cs="Consolas"/>
+          <w:sz w:val="20"/>
+          <w:szCs w:val="20"/>
+        </w:rPr>
+        <w:t>magento</w:t>
+      </w:r>
+      <w:proofErr w:type="spellEnd"/>
+      <w:r>
+        <w:rPr>
+          <w:rFonts w:ascii="Consolas" w:hAnsi="Consolas" w:cs="Consolas"/>
+          <w:sz w:val="20"/>
+          <w:szCs w:val="20"/>
+        </w:rPr>
+        <w:t xml:space="preserve"> --clear-static-content </w:t>
+      </w:r>
+      <w:proofErr w:type="spellStart"/>
+      <w:r>
+        <w:rPr>
+          <w:rFonts w:ascii="Consolas" w:hAnsi="Consolas" w:cs="Consolas"/>
+          <w:sz w:val="20"/>
+          <w:szCs w:val="20"/>
+        </w:rPr>
+        <w:t>module:enable</w:t>
+      </w:r>
+      <w:proofErr w:type="spellEnd"/>
+      <w:r>
+        <w:rPr>
+          <w:rFonts w:ascii="Consolas" w:hAnsi="Consolas" w:cs="Consolas"/>
+          <w:sz w:val="20"/>
+          <w:szCs w:val="20"/>
+        </w:rPr>
+        <w:t xml:space="preserve"> </w:t>
+      </w:r>
+      <w:proofErr w:type="spellStart"/>
+      <w:r>
+        <w:rPr>
+          <w:rFonts w:ascii="Consolas" w:hAnsi="Consolas" w:cs="Consolas"/>
+          <w:sz w:val="20"/>
+          <w:szCs w:val="20"/>
+        </w:rPr>
+        <w:t>Training_Test</w:t>
+      </w:r>
+      <w:proofErr w:type="spellEnd"/>
     </w:p>
     <w:p>
       <w:pPr>
@@ -942,8 +1525,8 @@
           <w:szCs w:val="21"/>
         </w:rPr>
         <w:br/>
-        <w:t>php bin/magento setup:upgrad</w:t>
-      </w:r>
+      </w:r>
+      <w:proofErr w:type="spellStart"/>
       <w:r>
         <w:rPr>
           <w:rFonts w:ascii="Open Sans" w:hAnsi="Open Sans" w:cs="Open Sans"/>
@@ -951,9 +1534,9 @@
           <w:sz w:val="21"/>
           <w:szCs w:val="21"/>
         </w:rPr>
-        <w:br/>
-        <w:t>php bin/magento setup:static-content:deploy</w:t>
-      </w:r>
+        <w:t>php</w:t>
+      </w:r>
+      <w:proofErr w:type="spellEnd"/>
       <w:r>
         <w:rPr>
           <w:rFonts w:ascii="Open Sans" w:hAnsi="Open Sans" w:cs="Open Sans"/>
@@ -961,23 +1544,9 @@
           <w:sz w:val="21"/>
           <w:szCs w:val="21"/>
         </w:rPr>
-        <w:br/>
-        <w:t>php bin/magento cache:flush</w:t>
-      </w:r>
-    </w:p>
-    <w:p>
-      <w:pPr>
-        <w:pStyle w:val="ListParagraph"/>
-        <w:shd w:val="clear" w:color="auto" w:fill="FFFFFF"/>
-        <w:spacing w:after="0" w:line="240" w:lineRule="auto"/>
-        <w:rPr>
-          <w:rFonts w:ascii="Arial" w:eastAsia="Times New Roman" w:hAnsi="Arial" w:cs="Arial"/>
-          <w:color w:val="3D4245"/>
-          <w:sz w:val="23"/>
-          <w:szCs w:val="23"/>
-          <w:lang w:eastAsia="en-GB"/>
-        </w:rPr>
-      </w:pPr>
+        <w:t xml:space="preserve"> bin/</w:t>
+      </w:r>
+      <w:proofErr w:type="spellStart"/>
       <w:r>
         <w:rPr>
           <w:rFonts w:ascii="Open Sans" w:hAnsi="Open Sans" w:cs="Open Sans"/>
@@ -985,8 +1554,9 @@
           <w:sz w:val="21"/>
           <w:szCs w:val="21"/>
         </w:rPr>
-        <w:t>php bin/magento cache:</w:t>
-      </w:r>
+        <w:t>magento</w:t>
+      </w:r>
+      <w:proofErr w:type="spellEnd"/>
       <w:r>
         <w:rPr>
           <w:rFonts w:ascii="Open Sans" w:hAnsi="Open Sans" w:cs="Open Sans"/>
@@ -994,8 +1564,215 @@
           <w:sz w:val="21"/>
           <w:szCs w:val="21"/>
         </w:rPr>
+        <w:t xml:space="preserve"> </w:t>
+      </w:r>
+      <w:proofErr w:type="spellStart"/>
+      <w:r>
+        <w:rPr>
+          <w:rFonts w:ascii="Open Sans" w:hAnsi="Open Sans" w:cs="Open Sans"/>
+          <w:color w:val="404041"/>
+          <w:sz w:val="21"/>
+          <w:szCs w:val="21"/>
+        </w:rPr>
+        <w:t>setup:upgrad</w:t>
+      </w:r>
+      <w:proofErr w:type="spellEnd"/>
+      <w:r>
+        <w:rPr>
+          <w:rFonts w:ascii="Open Sans" w:hAnsi="Open Sans" w:cs="Open Sans"/>
+          <w:color w:val="404041"/>
+          <w:sz w:val="21"/>
+          <w:szCs w:val="21"/>
+        </w:rPr>
+        <w:br/>
+      </w:r>
+      <w:proofErr w:type="spellStart"/>
+      <w:r>
+        <w:rPr>
+          <w:rFonts w:ascii="Open Sans" w:hAnsi="Open Sans" w:cs="Open Sans"/>
+          <w:color w:val="404041"/>
+          <w:sz w:val="21"/>
+          <w:szCs w:val="21"/>
+        </w:rPr>
+        <w:t>php</w:t>
+      </w:r>
+      <w:proofErr w:type="spellEnd"/>
+      <w:r>
+        <w:rPr>
+          <w:rFonts w:ascii="Open Sans" w:hAnsi="Open Sans" w:cs="Open Sans"/>
+          <w:color w:val="404041"/>
+          <w:sz w:val="21"/>
+          <w:szCs w:val="21"/>
+        </w:rPr>
+        <w:t xml:space="preserve"> bin/</w:t>
+      </w:r>
+      <w:proofErr w:type="spellStart"/>
+      <w:r>
+        <w:rPr>
+          <w:rFonts w:ascii="Open Sans" w:hAnsi="Open Sans" w:cs="Open Sans"/>
+          <w:color w:val="404041"/>
+          <w:sz w:val="21"/>
+          <w:szCs w:val="21"/>
+        </w:rPr>
+        <w:t>magento</w:t>
+      </w:r>
+      <w:proofErr w:type="spellEnd"/>
+      <w:r>
+        <w:rPr>
+          <w:rFonts w:ascii="Open Sans" w:hAnsi="Open Sans" w:cs="Open Sans"/>
+          <w:color w:val="404041"/>
+          <w:sz w:val="21"/>
+          <w:szCs w:val="21"/>
+        </w:rPr>
+        <w:t xml:space="preserve"> </w:t>
+      </w:r>
+      <w:proofErr w:type="spellStart"/>
+      <w:r>
+        <w:rPr>
+          <w:rFonts w:ascii="Open Sans" w:hAnsi="Open Sans" w:cs="Open Sans"/>
+          <w:color w:val="404041"/>
+          <w:sz w:val="21"/>
+          <w:szCs w:val="21"/>
+        </w:rPr>
+        <w:t>setup:static-content:deploy</w:t>
+      </w:r>
+      <w:proofErr w:type="spellEnd"/>
+      <w:r>
+        <w:rPr>
+          <w:rFonts w:ascii="Open Sans" w:hAnsi="Open Sans" w:cs="Open Sans"/>
+          <w:color w:val="404041"/>
+          <w:sz w:val="21"/>
+          <w:szCs w:val="21"/>
+        </w:rPr>
+        <w:br/>
+      </w:r>
+      <w:proofErr w:type="spellStart"/>
+      <w:r>
+        <w:rPr>
+          <w:rFonts w:ascii="Open Sans" w:hAnsi="Open Sans" w:cs="Open Sans"/>
+          <w:color w:val="404041"/>
+          <w:sz w:val="21"/>
+          <w:szCs w:val="21"/>
+        </w:rPr>
+        <w:t>php</w:t>
+      </w:r>
+      <w:proofErr w:type="spellEnd"/>
+      <w:r>
+        <w:rPr>
+          <w:rFonts w:ascii="Open Sans" w:hAnsi="Open Sans" w:cs="Open Sans"/>
+          <w:color w:val="404041"/>
+          <w:sz w:val="21"/>
+          <w:szCs w:val="21"/>
+        </w:rPr>
+        <w:t xml:space="preserve"> bin/</w:t>
+      </w:r>
+      <w:proofErr w:type="spellStart"/>
+      <w:r>
+        <w:rPr>
+          <w:rFonts w:ascii="Open Sans" w:hAnsi="Open Sans" w:cs="Open Sans"/>
+          <w:color w:val="404041"/>
+          <w:sz w:val="21"/>
+          <w:szCs w:val="21"/>
+        </w:rPr>
+        <w:t>magento</w:t>
+      </w:r>
+      <w:proofErr w:type="spellEnd"/>
+      <w:r>
+        <w:rPr>
+          <w:rFonts w:ascii="Open Sans" w:hAnsi="Open Sans" w:cs="Open Sans"/>
+          <w:color w:val="404041"/>
+          <w:sz w:val="21"/>
+          <w:szCs w:val="21"/>
+        </w:rPr>
+        <w:t xml:space="preserve"> </w:t>
+      </w:r>
+      <w:proofErr w:type="spellStart"/>
+      <w:r>
+        <w:rPr>
+          <w:rFonts w:ascii="Open Sans" w:hAnsi="Open Sans" w:cs="Open Sans"/>
+          <w:color w:val="404041"/>
+          <w:sz w:val="21"/>
+          <w:szCs w:val="21"/>
+        </w:rPr>
+        <w:t>cache:flush</w:t>
+      </w:r>
+      <w:proofErr w:type="spellEnd"/>
+    </w:p>
+    <w:p>
+      <w:pPr>
+        <w:pStyle w:val="ListParagraph"/>
+        <w:shd w:val="clear" w:color="auto" w:fill="FFFFFF"/>
+        <w:spacing w:after="0" w:line="240" w:lineRule="auto"/>
+        <w:rPr>
+          <w:rFonts w:ascii="Arial" w:eastAsia="Times New Roman" w:hAnsi="Arial" w:cs="Arial"/>
+          <w:color w:val="3D4245"/>
+          <w:sz w:val="23"/>
+          <w:szCs w:val="23"/>
+          <w:lang w:eastAsia="en-GB"/>
+        </w:rPr>
+      </w:pPr>
+      <w:proofErr w:type="spellStart"/>
+      <w:proofErr w:type="gramStart"/>
+      <w:r>
+        <w:rPr>
+          <w:rFonts w:ascii="Open Sans" w:hAnsi="Open Sans" w:cs="Open Sans"/>
+          <w:color w:val="404041"/>
+          <w:sz w:val="21"/>
+          <w:szCs w:val="21"/>
+        </w:rPr>
+        <w:t>php</w:t>
+      </w:r>
+      <w:proofErr w:type="spellEnd"/>
+      <w:proofErr w:type="gramEnd"/>
+      <w:r>
+        <w:rPr>
+          <w:rFonts w:ascii="Open Sans" w:hAnsi="Open Sans" w:cs="Open Sans"/>
+          <w:color w:val="404041"/>
+          <w:sz w:val="21"/>
+          <w:szCs w:val="21"/>
+        </w:rPr>
+        <w:t xml:space="preserve"> bin/</w:t>
+      </w:r>
+      <w:proofErr w:type="spellStart"/>
+      <w:r>
+        <w:rPr>
+          <w:rFonts w:ascii="Open Sans" w:hAnsi="Open Sans" w:cs="Open Sans"/>
+          <w:color w:val="404041"/>
+          <w:sz w:val="21"/>
+          <w:szCs w:val="21"/>
+        </w:rPr>
+        <w:t>magento</w:t>
+      </w:r>
+      <w:proofErr w:type="spellEnd"/>
+      <w:r>
+        <w:rPr>
+          <w:rFonts w:ascii="Open Sans" w:hAnsi="Open Sans" w:cs="Open Sans"/>
+          <w:color w:val="404041"/>
+          <w:sz w:val="21"/>
+          <w:szCs w:val="21"/>
+        </w:rPr>
+        <w:t xml:space="preserve"> </w:t>
+      </w:r>
+      <w:proofErr w:type="spellStart"/>
+      <w:r>
+        <w:rPr>
+          <w:rFonts w:ascii="Open Sans" w:hAnsi="Open Sans" w:cs="Open Sans"/>
+          <w:color w:val="404041"/>
+          <w:sz w:val="21"/>
+          <w:szCs w:val="21"/>
+        </w:rPr>
+        <w:t>cache:</w:t>
+      </w:r>
+      <w:r>
+        <w:rPr>
+          <w:rFonts w:ascii="Open Sans" w:hAnsi="Open Sans" w:cs="Open Sans"/>
+          <w:color w:val="404041"/>
+          <w:sz w:val="21"/>
+          <w:szCs w:val="21"/>
+        </w:rPr>
         <w:t>clean</w:t>
       </w:r>
+      <w:proofErr w:type="spellEnd"/>
     </w:p>
     <w:p>
       <w:pPr>
@@ -1036,7 +1813,51 @@
           <w:szCs w:val="23"/>
           <w:lang w:eastAsia="en-GB"/>
         </w:rPr>
-        <w:t xml:space="preserve">Run “php bin/magento list” to see all available commands </w:t>
+        <w:t>Run “</w:t>
+      </w:r>
+      <w:proofErr w:type="spellStart"/>
+      <w:r>
+        <w:rPr>
+          <w:rFonts w:ascii="Arial" w:eastAsia="Times New Roman" w:hAnsi="Arial" w:cs="Arial"/>
+          <w:color w:val="3D4245"/>
+          <w:sz w:val="23"/>
+          <w:szCs w:val="23"/>
+          <w:lang w:eastAsia="en-GB"/>
+        </w:rPr>
+        <w:t>php</w:t>
+      </w:r>
+      <w:proofErr w:type="spellEnd"/>
+      <w:r>
+        <w:rPr>
+          <w:rFonts w:ascii="Arial" w:eastAsia="Times New Roman" w:hAnsi="Arial" w:cs="Arial"/>
+          <w:color w:val="3D4245"/>
+          <w:sz w:val="23"/>
+          <w:szCs w:val="23"/>
+          <w:lang w:eastAsia="en-GB"/>
+        </w:rPr>
+        <w:t xml:space="preserve"> bin/</w:t>
+      </w:r>
+      <w:proofErr w:type="spellStart"/>
+      <w:r>
+        <w:rPr>
+          <w:rFonts w:ascii="Arial" w:eastAsia="Times New Roman" w:hAnsi="Arial" w:cs="Arial"/>
+          <w:color w:val="3D4245"/>
+          <w:sz w:val="23"/>
+          <w:szCs w:val="23"/>
+          <w:lang w:eastAsia="en-GB"/>
+        </w:rPr>
+        <w:t>magento</w:t>
+      </w:r>
+      <w:proofErr w:type="spellEnd"/>
+      <w:r>
+        <w:rPr>
+          <w:rFonts w:ascii="Arial" w:eastAsia="Times New Roman" w:hAnsi="Arial" w:cs="Arial"/>
+          <w:color w:val="3D4245"/>
+          <w:sz w:val="23"/>
+          <w:szCs w:val="23"/>
+          <w:lang w:eastAsia="en-GB"/>
+        </w:rPr>
+        <w:t xml:space="preserve"> list” to see all available commands </w:t>
       </w:r>
     </w:p>
     <w:p>
@@ -1056,13 +1877,789 @@
           <w:lang w:eastAsia="en-GB"/>
         </w:rPr>
       </w:pPr>
+      <w:r>
+        <w:rPr>
+          <w:rFonts w:ascii="Arial" w:eastAsia="Times New Roman" w:hAnsi="Arial" w:cs="Arial"/>
+          <w:color w:val="3D4245"/>
+          <w:sz w:val="23"/>
+          <w:szCs w:val="23"/>
+          <w:lang w:eastAsia="en-GB"/>
+        </w:rPr>
+        <w:t xml:space="preserve">Logging in </w:t>
+      </w:r>
+      <w:proofErr w:type="spellStart"/>
+      <w:r>
+        <w:rPr>
+          <w:rFonts w:ascii="Arial" w:eastAsia="Times New Roman" w:hAnsi="Arial" w:cs="Arial"/>
+          <w:color w:val="3D4245"/>
+          <w:sz w:val="23"/>
+          <w:szCs w:val="23"/>
+          <w:lang w:eastAsia="en-GB"/>
+        </w:rPr>
+        <w:t>Magento</w:t>
+      </w:r>
+      <w:proofErr w:type="spellEnd"/>
+      <w:r>
+        <w:rPr>
+          <w:rFonts w:ascii="Arial" w:eastAsia="Times New Roman" w:hAnsi="Arial" w:cs="Arial"/>
+          <w:color w:val="3D4245"/>
+          <w:sz w:val="23"/>
+          <w:szCs w:val="23"/>
+          <w:lang w:eastAsia="en-GB"/>
+        </w:rPr>
+        <w:t xml:space="preserve"> for testing</w:t>
+      </w:r>
+    </w:p>
+    <w:p>
+      <w:pPr>
+        <w:shd w:val="clear" w:color="auto" w:fill="FFFFFF"/>
+        <w:tabs>
+          <w:tab w:val="left" w:pos="916"/>
+          <w:tab w:val="left" w:pos="1832"/>
+          <w:tab w:val="left" w:pos="2748"/>
+          <w:tab w:val="left" w:pos="3664"/>
+          <w:tab w:val="left" w:pos="4580"/>
+          <w:tab w:val="left" w:pos="5496"/>
+          <w:tab w:val="left" w:pos="6412"/>
+          <w:tab w:val="left" w:pos="7328"/>
+          <w:tab w:val="left" w:pos="8244"/>
+          <w:tab w:val="left" w:pos="9160"/>
+          <w:tab w:val="left" w:pos="10076"/>
+          <w:tab w:val="left" w:pos="10992"/>
+          <w:tab w:val="left" w:pos="11908"/>
+          <w:tab w:val="left" w:pos="12824"/>
+          <w:tab w:val="left" w:pos="13740"/>
+          <w:tab w:val="left" w:pos="14656"/>
+        </w:tabs>
+        <w:spacing w:after="0" w:line="240" w:lineRule="auto"/>
+        <w:ind w:left="720"/>
+        <w:rPr>
+          <w:rFonts w:ascii="Courier New" w:eastAsia="Times New Roman" w:hAnsi="Courier New" w:cs="Courier New"/>
+          <w:color w:val="000000"/>
+          <w:sz w:val="18"/>
+          <w:szCs w:val="18"/>
+          <w:shd w:val="clear" w:color="auto" w:fill="F7FAFF"/>
+          <w:lang w:eastAsia="en-GB"/>
+        </w:rPr>
+      </w:pPr>
+      <w:r>
+        <w:rPr>
+          <w:rFonts w:ascii="Courier New" w:eastAsia="Times New Roman" w:hAnsi="Courier New" w:cs="Courier New"/>
+          <w:color w:val="660000"/>
+          <w:sz w:val="18"/>
+          <w:szCs w:val="18"/>
+          <w:shd w:val="clear" w:color="auto" w:fill="F7FAFF"/>
+          <w:lang w:eastAsia="en-GB"/>
+        </w:rPr>
+        <w:tab/>
+      </w:r>
+      <w:r>
+        <w:rPr>
+          <w:rFonts w:ascii="Courier New" w:eastAsia="Times New Roman" w:hAnsi="Courier New" w:cs="Courier New"/>
+          <w:color w:val="660000"/>
+          <w:sz w:val="18"/>
+          <w:szCs w:val="18"/>
+          <w:shd w:val="clear" w:color="auto" w:fill="F7FAFF"/>
+          <w:lang w:eastAsia="en-GB"/>
+        </w:rPr>
+        <w:t xml:space="preserve">$writer </w:t>
+      </w:r>
+      <w:r>
+        <w:rPr>
+          <w:rFonts w:ascii="Courier New" w:eastAsia="Times New Roman" w:hAnsi="Courier New" w:cs="Courier New"/>
+          <w:color w:val="000000"/>
+          <w:sz w:val="18"/>
+          <w:szCs w:val="18"/>
+          <w:shd w:val="clear" w:color="auto" w:fill="F7FAFF"/>
+          <w:lang w:eastAsia="en-GB"/>
+        </w:rPr>
+        <w:t xml:space="preserve">= </w:t>
+      </w:r>
+      <w:r>
+        <w:rPr>
+          <w:rFonts w:ascii="Courier New" w:eastAsia="Times New Roman" w:hAnsi="Courier New" w:cs="Courier New"/>
+          <w:b/>
+          <w:bCs/>
+          <w:color w:val="000080"/>
+          <w:sz w:val="18"/>
+          <w:szCs w:val="18"/>
+          <w:shd w:val="clear" w:color="auto" w:fill="F7FAFF"/>
+          <w:lang w:eastAsia="en-GB"/>
+        </w:rPr>
+        <w:t xml:space="preserve">new </w:t>
+      </w:r>
+      <w:r>
+        <w:rPr>
+          <w:rFonts w:ascii="Courier New" w:eastAsia="Times New Roman" w:hAnsi="Courier New" w:cs="Courier New"/>
+          <w:color w:val="000000"/>
+          <w:sz w:val="18"/>
+          <w:szCs w:val="18"/>
+          <w:shd w:val="clear" w:color="auto" w:fill="F7FAFF"/>
+          <w:lang w:eastAsia="en-GB"/>
+        </w:rPr>
+        <w:t>\Zend\Log\Writer\</w:t>
+      </w:r>
+      <w:proofErr w:type="gramStart"/>
+      <w:r>
+        <w:rPr>
+          <w:rFonts w:ascii="Courier New" w:eastAsia="Times New Roman" w:hAnsi="Courier New" w:cs="Courier New"/>
+          <w:color w:val="000000"/>
+          <w:sz w:val="18"/>
+          <w:szCs w:val="18"/>
+          <w:shd w:val="clear" w:color="auto" w:fill="F7FAFF"/>
+          <w:lang w:eastAsia="en-GB"/>
+        </w:rPr>
+        <w:t>Stream(</w:t>
+      </w:r>
+      <w:proofErr w:type="gramEnd"/>
+      <w:r>
+        <w:rPr>
+          <w:rFonts w:ascii="Courier New" w:eastAsia="Times New Roman" w:hAnsi="Courier New" w:cs="Courier New"/>
+          <w:b/>
+          <w:bCs/>
+          <w:i/>
+          <w:iCs/>
+          <w:color w:val="660E7A"/>
+          <w:sz w:val="18"/>
+          <w:szCs w:val="18"/>
+          <w:shd w:val="clear" w:color="auto" w:fill="F7FAFF"/>
+          <w:lang w:eastAsia="en-GB"/>
+        </w:rPr>
+        <w:t xml:space="preserve">BP </w:t>
+      </w:r>
+      <w:r>
+        <w:rPr>
+          <w:rFonts w:ascii="Courier New" w:eastAsia="Times New Roman" w:hAnsi="Courier New" w:cs="Courier New"/>
+          <w:color w:val="000000"/>
+          <w:sz w:val="18"/>
+          <w:szCs w:val="18"/>
+          <w:shd w:val="clear" w:color="auto" w:fill="F7FAFF"/>
+          <w:lang w:eastAsia="en-GB"/>
+        </w:rPr>
+        <w:t xml:space="preserve">. </w:t>
+      </w:r>
+      <w:r>
+        <w:rPr>
+          <w:rFonts w:ascii="Courier New" w:eastAsia="Times New Roman" w:hAnsi="Courier New" w:cs="Courier New"/>
+          <w:b/>
+          <w:bCs/>
+          <w:color w:val="008000"/>
+          <w:sz w:val="18"/>
+          <w:szCs w:val="18"/>
+          <w:shd w:val="clear" w:color="auto" w:fill="F7FAFF"/>
+          <w:lang w:eastAsia="en-GB"/>
+        </w:rPr>
+        <w:t>'/</w:t>
+      </w:r>
+      <w:proofErr w:type="spellStart"/>
+      <w:r>
+        <w:rPr>
+          <w:rFonts w:ascii="Courier New" w:eastAsia="Times New Roman" w:hAnsi="Courier New" w:cs="Courier New"/>
+          <w:b/>
+          <w:bCs/>
+          <w:color w:val="008000"/>
+          <w:sz w:val="18"/>
+          <w:szCs w:val="18"/>
+          <w:shd w:val="clear" w:color="auto" w:fill="F7FAFF"/>
+          <w:lang w:eastAsia="en-GB"/>
+        </w:rPr>
+        <w:t>var</w:t>
+      </w:r>
+      <w:proofErr w:type="spellEnd"/>
+      <w:r>
+        <w:rPr>
+          <w:rFonts w:ascii="Courier New" w:eastAsia="Times New Roman" w:hAnsi="Courier New" w:cs="Courier New"/>
+          <w:b/>
+          <w:bCs/>
+          <w:color w:val="008000"/>
+          <w:sz w:val="18"/>
+          <w:szCs w:val="18"/>
+          <w:shd w:val="clear" w:color="auto" w:fill="F7FAFF"/>
+          <w:lang w:eastAsia="en-GB"/>
+        </w:rPr>
+        <w:t>/log/mylog.log'</w:t>
+      </w:r>
+      <w:r>
+        <w:rPr>
+          <w:rFonts w:ascii="Courier New" w:eastAsia="Times New Roman" w:hAnsi="Courier New" w:cs="Courier New"/>
+          <w:color w:val="000000"/>
+          <w:sz w:val="18"/>
+          <w:szCs w:val="18"/>
+          <w:shd w:val="clear" w:color="auto" w:fill="F7FAFF"/>
+          <w:lang w:eastAsia="en-GB"/>
+        </w:rPr>
+        <w:t>);</w:t>
+      </w:r>
+      <w:r>
+        <w:rPr>
+          <w:rFonts w:ascii="Courier New" w:eastAsia="Times New Roman" w:hAnsi="Courier New" w:cs="Courier New"/>
+          <w:color w:val="000000"/>
+          <w:sz w:val="18"/>
+          <w:szCs w:val="18"/>
+          <w:shd w:val="clear" w:color="auto" w:fill="F7FAFF"/>
+          <w:lang w:eastAsia="en-GB"/>
+        </w:rPr>
+        <w:br/>
+      </w:r>
+      <w:r>
+        <w:rPr>
+          <w:rFonts w:ascii="Courier New" w:eastAsia="Times New Roman" w:hAnsi="Courier New" w:cs="Courier New"/>
+          <w:color w:val="660000"/>
+          <w:sz w:val="18"/>
+          <w:szCs w:val="18"/>
+          <w:shd w:val="clear" w:color="auto" w:fill="F7FAFF"/>
+          <w:lang w:eastAsia="en-GB"/>
+        </w:rPr>
+        <w:t xml:space="preserve">  </w:t>
+      </w:r>
+      <w:r>
+        <w:rPr>
+          <w:rFonts w:ascii="Courier New" w:eastAsia="Times New Roman" w:hAnsi="Courier New" w:cs="Courier New"/>
+          <w:color w:val="660000"/>
+          <w:sz w:val="18"/>
+          <w:szCs w:val="18"/>
+          <w:shd w:val="clear" w:color="auto" w:fill="F7FAFF"/>
+          <w:lang w:eastAsia="en-GB"/>
+        </w:rPr>
+        <w:t xml:space="preserve">$logger </w:t>
+      </w:r>
+      <w:r>
+        <w:rPr>
+          <w:rFonts w:ascii="Courier New" w:eastAsia="Times New Roman" w:hAnsi="Courier New" w:cs="Courier New"/>
+          <w:color w:val="000000"/>
+          <w:sz w:val="18"/>
+          <w:szCs w:val="18"/>
+          <w:shd w:val="clear" w:color="auto" w:fill="F7FAFF"/>
+          <w:lang w:eastAsia="en-GB"/>
+        </w:rPr>
+        <w:t xml:space="preserve">= </w:t>
+      </w:r>
+      <w:r>
+        <w:rPr>
+          <w:rFonts w:ascii="Courier New" w:eastAsia="Times New Roman" w:hAnsi="Courier New" w:cs="Courier New"/>
+          <w:b/>
+          <w:bCs/>
+          <w:color w:val="000080"/>
+          <w:sz w:val="18"/>
+          <w:szCs w:val="18"/>
+          <w:shd w:val="clear" w:color="auto" w:fill="F7FAFF"/>
+          <w:lang w:eastAsia="en-GB"/>
+        </w:rPr>
+        <w:t xml:space="preserve">new </w:t>
+      </w:r>
+      <w:r>
+        <w:rPr>
+          <w:rFonts w:ascii="Courier New" w:eastAsia="Times New Roman" w:hAnsi="Courier New" w:cs="Courier New"/>
+          <w:color w:val="000000"/>
+          <w:sz w:val="18"/>
+          <w:szCs w:val="18"/>
+          <w:shd w:val="clear" w:color="auto" w:fill="F7FAFF"/>
+          <w:lang w:eastAsia="en-GB"/>
+        </w:rPr>
+        <w:t>\Zend\Log\</w:t>
+      </w:r>
+      <w:proofErr w:type="gramStart"/>
+      <w:r>
+        <w:rPr>
+          <w:rFonts w:ascii="Courier New" w:eastAsia="Times New Roman" w:hAnsi="Courier New" w:cs="Courier New"/>
+          <w:color w:val="000000"/>
+          <w:sz w:val="18"/>
+          <w:szCs w:val="18"/>
+          <w:shd w:val="clear" w:color="auto" w:fill="F7FAFF"/>
+          <w:lang w:eastAsia="en-GB"/>
+        </w:rPr>
+        <w:t>Logger(</w:t>
+      </w:r>
+      <w:proofErr w:type="gramEnd"/>
+      <w:r>
+        <w:rPr>
+          <w:rFonts w:ascii="Courier New" w:eastAsia="Times New Roman" w:hAnsi="Courier New" w:cs="Courier New"/>
+          <w:color w:val="000000"/>
+          <w:sz w:val="18"/>
+          <w:szCs w:val="18"/>
+          <w:shd w:val="clear" w:color="auto" w:fill="F7FAFF"/>
+          <w:lang w:eastAsia="en-GB"/>
+        </w:rPr>
+        <w:t>);</w:t>
+      </w:r>
+      <w:r>
+        <w:rPr>
+          <w:rFonts w:ascii="Courier New" w:eastAsia="Times New Roman" w:hAnsi="Courier New" w:cs="Courier New"/>
+          <w:color w:val="000000"/>
+          <w:sz w:val="18"/>
+          <w:szCs w:val="18"/>
+          <w:shd w:val="clear" w:color="auto" w:fill="F7FAFF"/>
+          <w:lang w:eastAsia="en-GB"/>
+        </w:rPr>
+        <w:br/>
+      </w:r>
+      <w:r>
+        <w:rPr>
+          <w:rFonts w:ascii="Courier New" w:eastAsia="Times New Roman" w:hAnsi="Courier New" w:cs="Courier New"/>
+          <w:color w:val="660000"/>
+          <w:sz w:val="18"/>
+          <w:szCs w:val="18"/>
+          <w:shd w:val="clear" w:color="auto" w:fill="F7FAFF"/>
+          <w:lang w:eastAsia="en-GB"/>
+        </w:rPr>
+        <w:t xml:space="preserve">  </w:t>
+      </w:r>
+      <w:r>
+        <w:rPr>
+          <w:rFonts w:ascii="Courier New" w:eastAsia="Times New Roman" w:hAnsi="Courier New" w:cs="Courier New"/>
+          <w:color w:val="660000"/>
+          <w:sz w:val="18"/>
+          <w:szCs w:val="18"/>
+          <w:shd w:val="clear" w:color="auto" w:fill="F7FAFF"/>
+          <w:lang w:eastAsia="en-GB"/>
+        </w:rPr>
+        <w:t>$logger</w:t>
+      </w:r>
+      <w:r>
+        <w:rPr>
+          <w:rFonts w:ascii="Courier New" w:eastAsia="Times New Roman" w:hAnsi="Courier New" w:cs="Courier New"/>
+          <w:color w:val="000000"/>
+          <w:sz w:val="18"/>
+          <w:szCs w:val="18"/>
+          <w:shd w:val="clear" w:color="auto" w:fill="F7FAFF"/>
+          <w:lang w:eastAsia="en-GB"/>
+        </w:rPr>
+        <w:t>-&gt;</w:t>
+      </w:r>
+      <w:proofErr w:type="spellStart"/>
+      <w:r>
+        <w:rPr>
+          <w:rFonts w:ascii="Courier New" w:eastAsia="Times New Roman" w:hAnsi="Courier New" w:cs="Courier New"/>
+          <w:color w:val="000000"/>
+          <w:sz w:val="18"/>
+          <w:szCs w:val="18"/>
+          <w:shd w:val="clear" w:color="auto" w:fill="F7FAFF"/>
+          <w:lang w:eastAsia="en-GB"/>
+        </w:rPr>
+        <w:t>addWriter</w:t>
+      </w:r>
+      <w:proofErr w:type="spellEnd"/>
+      <w:r>
+        <w:rPr>
+          <w:rFonts w:ascii="Courier New" w:eastAsia="Times New Roman" w:hAnsi="Courier New" w:cs="Courier New"/>
+          <w:color w:val="000000"/>
+          <w:sz w:val="18"/>
+          <w:szCs w:val="18"/>
+          <w:shd w:val="clear" w:color="auto" w:fill="F7FAFF"/>
+          <w:lang w:eastAsia="en-GB"/>
+        </w:rPr>
+        <w:t>(</w:t>
+      </w:r>
+      <w:r>
+        <w:rPr>
+          <w:rFonts w:ascii="Courier New" w:eastAsia="Times New Roman" w:hAnsi="Courier New" w:cs="Courier New"/>
+          <w:color w:val="660000"/>
+          <w:sz w:val="18"/>
+          <w:szCs w:val="18"/>
+          <w:shd w:val="clear" w:color="auto" w:fill="F7FAFF"/>
+          <w:lang w:eastAsia="en-GB"/>
+        </w:rPr>
+        <w:t>$writer</w:t>
+      </w:r>
+      <w:r>
+        <w:rPr>
+          <w:rFonts w:ascii="Courier New" w:eastAsia="Times New Roman" w:hAnsi="Courier New" w:cs="Courier New"/>
+          <w:color w:val="000000"/>
+          <w:sz w:val="18"/>
+          <w:szCs w:val="18"/>
+          <w:shd w:val="clear" w:color="auto" w:fill="F7FAFF"/>
+          <w:lang w:eastAsia="en-GB"/>
+        </w:rPr>
+        <w:t>);</w:t>
+      </w:r>
+    </w:p>
+    <w:p>
+      <w:pPr>
+        <w:pStyle w:val="HTMLPreformatted"/>
+        <w:shd w:val="clear" w:color="auto" w:fill="FFFFFF"/>
+        <w:rPr>
+          <w:color w:val="000000"/>
+          <w:sz w:val="18"/>
+          <w:szCs w:val="18"/>
+        </w:rPr>
+      </w:pPr>
+      <w:r>
+        <w:rPr>
+          <w:color w:val="000000"/>
+          <w:sz w:val="18"/>
+          <w:szCs w:val="18"/>
+        </w:rPr>
+        <w:tab/>
+      </w:r>
+      <w:r>
+        <w:rPr>
+          <w:color w:val="660000"/>
+          <w:sz w:val="18"/>
+          <w:szCs w:val="18"/>
+          <w:shd w:val="clear" w:color="auto" w:fill="F7FAFF"/>
+        </w:rPr>
+        <w:t>$logger</w:t>
+      </w:r>
+      <w:r>
+        <w:rPr>
+          <w:color w:val="000000"/>
+          <w:sz w:val="18"/>
+          <w:szCs w:val="18"/>
+          <w:shd w:val="clear" w:color="auto" w:fill="F7FAFF"/>
+        </w:rPr>
+        <w:t>-&gt;</w:t>
+      </w:r>
+      <w:proofErr w:type="gramStart"/>
+      <w:r>
+        <w:rPr>
+          <w:color w:val="000000"/>
+          <w:sz w:val="18"/>
+          <w:szCs w:val="18"/>
+          <w:shd w:val="clear" w:color="auto" w:fill="F7FAFF"/>
+        </w:rPr>
+        <w:t>info(</w:t>
+      </w:r>
+      <w:proofErr w:type="gramEnd"/>
+      <w:r>
+        <w:rPr>
+          <w:color w:val="660000"/>
+          <w:sz w:val="18"/>
+          <w:szCs w:val="18"/>
+          <w:shd w:val="clear" w:color="auto" w:fill="F7FAFF"/>
+        </w:rPr>
+        <w:t>‘</w:t>
+      </w:r>
+      <w:proofErr w:type="spellStart"/>
+      <w:r>
+        <w:rPr>
+          <w:color w:val="660000"/>
+          <w:sz w:val="18"/>
+          <w:szCs w:val="18"/>
+          <w:shd w:val="clear" w:color="auto" w:fill="F7FAFF"/>
+        </w:rPr>
+        <w:t>Loging</w:t>
+      </w:r>
+      <w:proofErr w:type="spellEnd"/>
+      <w:r>
+        <w:rPr>
+          <w:color w:val="660000"/>
+          <w:sz w:val="18"/>
+          <w:szCs w:val="18"/>
+          <w:shd w:val="clear" w:color="auto" w:fill="F7FAFF"/>
+        </w:rPr>
+        <w:t xml:space="preserve"> </w:t>
+      </w:r>
+      <w:proofErr w:type="spellStart"/>
+      <w:r>
+        <w:rPr>
+          <w:color w:val="660000"/>
+          <w:sz w:val="18"/>
+          <w:szCs w:val="18"/>
+          <w:shd w:val="clear" w:color="auto" w:fill="F7FAFF"/>
+        </w:rPr>
+        <w:t>text’.$variables</w:t>
+      </w:r>
+      <w:proofErr w:type="spellEnd"/>
+      <w:r>
+        <w:rPr>
+          <w:color w:val="000000"/>
+          <w:sz w:val="18"/>
+          <w:szCs w:val="18"/>
+          <w:shd w:val="clear" w:color="auto" w:fill="F7FAFF"/>
+        </w:rPr>
+        <w:t>);</w:t>
+      </w:r>
+    </w:p>
+    <w:p>
+      <w:pPr>
+        <w:shd w:val="clear" w:color="auto" w:fill="FFFFFF"/>
+        <w:tabs>
+          <w:tab w:val="left" w:pos="916"/>
+          <w:tab w:val="left" w:pos="1832"/>
+          <w:tab w:val="left" w:pos="2748"/>
+          <w:tab w:val="left" w:pos="3664"/>
+          <w:tab w:val="left" w:pos="4580"/>
+          <w:tab w:val="left" w:pos="5496"/>
+          <w:tab w:val="left" w:pos="6412"/>
+          <w:tab w:val="left" w:pos="7328"/>
+          <w:tab w:val="left" w:pos="8244"/>
+          <w:tab w:val="left" w:pos="9160"/>
+          <w:tab w:val="left" w:pos="10076"/>
+          <w:tab w:val="left" w:pos="10992"/>
+          <w:tab w:val="left" w:pos="11908"/>
+          <w:tab w:val="left" w:pos="12824"/>
+          <w:tab w:val="left" w:pos="13740"/>
+          <w:tab w:val="left" w:pos="14656"/>
+        </w:tabs>
+        <w:spacing w:after="0" w:line="240" w:lineRule="auto"/>
+        <w:ind w:left="720"/>
+        <w:rPr>
+          <w:rFonts w:ascii="Courier New" w:eastAsia="Times New Roman" w:hAnsi="Courier New" w:cs="Courier New"/>
+          <w:color w:val="000000"/>
+          <w:sz w:val="18"/>
+          <w:szCs w:val="18"/>
+          <w:lang w:eastAsia="en-GB"/>
+        </w:rPr>
+      </w:pPr>
     </w:p>
     <w:p>
       <w:pPr>
         <w:pStyle w:val="ListParagraph"/>
+        <w:shd w:val="clear" w:color="auto" w:fill="FFFFFF"/>
+        <w:spacing w:after="0" w:line="240" w:lineRule="auto"/>
+        <w:rPr>
+          <w:rFonts w:ascii="Arial" w:eastAsia="Times New Roman" w:hAnsi="Arial" w:cs="Arial"/>
+          <w:color w:val="3D4245"/>
+          <w:sz w:val="23"/>
+          <w:szCs w:val="23"/>
+          <w:lang w:eastAsia="en-GB"/>
+        </w:rPr>
+      </w:pPr>
+    </w:p>
+    <w:p>
+      <w:pPr>
+        <w:pStyle w:val="ListParagraph"/>
+        <w:numPr>
+          <w:ilvl w:val="0"/>
+          <w:numId w:val="1"/>
+        </w:numPr>
+        <w:shd w:val="clear" w:color="auto" w:fill="FFFFFF"/>
+        <w:spacing w:after="0" w:line="240" w:lineRule="auto"/>
+        <w:rPr>
+          <w:rFonts w:ascii="Arial" w:eastAsia="Times New Roman" w:hAnsi="Arial" w:cs="Arial"/>
+          <w:color w:val="3D4245"/>
+          <w:sz w:val="23"/>
+          <w:szCs w:val="23"/>
+          <w:lang w:eastAsia="en-GB"/>
+        </w:rPr>
       </w:pPr>
       <w:bookmarkStart w:id="0" w:name="_GoBack"/>
       <w:bookmarkEnd w:id="0"/>
+    </w:p>
+    <w:p>
+      <w:pPr>
+        <w:shd w:val="clear" w:color="auto" w:fill="FFFFFF"/>
+        <w:spacing w:after="0" w:line="240" w:lineRule="auto"/>
+        <w:rPr>
+          <w:rFonts w:ascii="Arial" w:eastAsia="Times New Roman" w:hAnsi="Arial" w:cs="Arial"/>
+          <w:color w:val="3D4245"/>
+          <w:sz w:val="23"/>
+          <w:szCs w:val="23"/>
+          <w:lang w:eastAsia="en-GB"/>
+        </w:rPr>
+      </w:pPr>
+    </w:p>
+    <w:p>
+      <w:pPr>
+        <w:shd w:val="clear" w:color="auto" w:fill="FFFFFF"/>
+        <w:spacing w:after="0" w:line="240" w:lineRule="auto"/>
+        <w:rPr>
+          <w:rFonts w:ascii="Arial" w:eastAsia="Times New Roman" w:hAnsi="Arial" w:cs="Arial"/>
+          <w:color w:val="3D4245"/>
+          <w:sz w:val="23"/>
+          <w:szCs w:val="23"/>
+          <w:lang w:eastAsia="en-GB"/>
+        </w:rPr>
+      </w:pPr>
+    </w:p>
+    <w:p>
+      <w:pPr>
+        <w:shd w:val="clear" w:color="auto" w:fill="FFFFFF"/>
+        <w:spacing w:after="0" w:line="240" w:lineRule="auto"/>
+        <w:rPr>
+          <w:rFonts w:ascii="Arial" w:eastAsia="Times New Roman" w:hAnsi="Arial" w:cs="Arial"/>
+          <w:color w:val="3D4245"/>
+          <w:sz w:val="23"/>
+          <w:szCs w:val="23"/>
+          <w:lang w:eastAsia="en-GB"/>
+        </w:rPr>
+      </w:pPr>
+    </w:p>
+    <w:p>
+      <w:pPr>
+        <w:shd w:val="clear" w:color="auto" w:fill="FFFFFF"/>
+        <w:spacing w:after="0" w:line="240" w:lineRule="auto"/>
+        <w:rPr>
+          <w:rFonts w:ascii="Arial" w:eastAsia="Times New Roman" w:hAnsi="Arial" w:cs="Arial"/>
+          <w:color w:val="3D4245"/>
+          <w:sz w:val="23"/>
+          <w:szCs w:val="23"/>
+          <w:lang w:eastAsia="en-GB"/>
+        </w:rPr>
+      </w:pPr>
+    </w:p>
+    <w:p>
+      <w:pPr>
+        <w:shd w:val="clear" w:color="auto" w:fill="FFFFFF"/>
+        <w:spacing w:after="0" w:line="240" w:lineRule="auto"/>
+        <w:rPr>
+          <w:rFonts w:ascii="Arial" w:eastAsia="Times New Roman" w:hAnsi="Arial" w:cs="Arial"/>
+          <w:color w:val="3D4245"/>
+          <w:sz w:val="23"/>
+          <w:szCs w:val="23"/>
+          <w:lang w:eastAsia="en-GB"/>
+        </w:rPr>
+      </w:pPr>
+    </w:p>
+    <w:p>
+      <w:pPr>
+        <w:shd w:val="clear" w:color="auto" w:fill="FFFFFF"/>
+        <w:spacing w:after="0" w:line="240" w:lineRule="auto"/>
+        <w:rPr>
+          <w:rFonts w:ascii="Arial" w:eastAsia="Times New Roman" w:hAnsi="Arial" w:cs="Arial"/>
+          <w:color w:val="3D4245"/>
+          <w:sz w:val="23"/>
+          <w:szCs w:val="23"/>
+          <w:lang w:eastAsia="en-GB"/>
+        </w:rPr>
+      </w:pPr>
+    </w:p>
+    <w:p>
+      <w:pPr>
+        <w:shd w:val="clear" w:color="auto" w:fill="FFFFFF"/>
+        <w:spacing w:after="0" w:line="240" w:lineRule="auto"/>
+        <w:rPr>
+          <w:rFonts w:ascii="Arial" w:eastAsia="Times New Roman" w:hAnsi="Arial" w:cs="Arial"/>
+          <w:color w:val="3D4245"/>
+          <w:sz w:val="23"/>
+          <w:szCs w:val="23"/>
+          <w:lang w:eastAsia="en-GB"/>
+        </w:rPr>
+      </w:pPr>
+    </w:p>
+    <w:p>
+      <w:pPr>
+        <w:shd w:val="clear" w:color="auto" w:fill="FFFFFF"/>
+        <w:spacing w:after="0" w:line="240" w:lineRule="auto"/>
+        <w:rPr>
+          <w:rFonts w:ascii="Arial" w:eastAsia="Times New Roman" w:hAnsi="Arial" w:cs="Arial"/>
+          <w:color w:val="3D4245"/>
+          <w:sz w:val="23"/>
+          <w:szCs w:val="23"/>
+          <w:lang w:eastAsia="en-GB"/>
+        </w:rPr>
+      </w:pPr>
+    </w:p>
+    <w:p>
+      <w:pPr>
+        <w:shd w:val="clear" w:color="auto" w:fill="FFFFFF"/>
+        <w:spacing w:after="0" w:line="240" w:lineRule="auto"/>
+        <w:rPr>
+          <w:rFonts w:ascii="Arial" w:eastAsia="Times New Roman" w:hAnsi="Arial" w:cs="Arial"/>
+          <w:color w:val="3D4245"/>
+          <w:sz w:val="23"/>
+          <w:szCs w:val="23"/>
+          <w:lang w:eastAsia="en-GB"/>
+        </w:rPr>
+      </w:pPr>
+    </w:p>
+    <w:p>
+      <w:pPr>
+        <w:shd w:val="clear" w:color="auto" w:fill="FFFFFF"/>
+        <w:spacing w:after="0" w:line="240" w:lineRule="auto"/>
+        <w:rPr>
+          <w:rFonts w:ascii="Arial" w:eastAsia="Times New Roman" w:hAnsi="Arial" w:cs="Arial"/>
+          <w:color w:val="3D4245"/>
+          <w:sz w:val="23"/>
+          <w:szCs w:val="23"/>
+          <w:lang w:eastAsia="en-GB"/>
+        </w:rPr>
+      </w:pPr>
+    </w:p>
+    <w:p>
+      <w:pPr>
+        <w:shd w:val="clear" w:color="auto" w:fill="FFFFFF"/>
+        <w:spacing w:after="0" w:line="240" w:lineRule="auto"/>
+        <w:rPr>
+          <w:rFonts w:ascii="Arial" w:eastAsia="Times New Roman" w:hAnsi="Arial" w:cs="Arial"/>
+          <w:color w:val="3D4245"/>
+          <w:sz w:val="23"/>
+          <w:szCs w:val="23"/>
+          <w:lang w:eastAsia="en-GB"/>
+        </w:rPr>
+      </w:pPr>
+    </w:p>
+    <w:p>
+      <w:pPr>
+        <w:shd w:val="clear" w:color="auto" w:fill="FFFFFF"/>
+        <w:spacing w:after="0" w:line="240" w:lineRule="auto"/>
+        <w:rPr>
+          <w:rFonts w:ascii="Arial" w:eastAsia="Times New Roman" w:hAnsi="Arial" w:cs="Arial"/>
+          <w:color w:val="3D4245"/>
+          <w:sz w:val="23"/>
+          <w:szCs w:val="23"/>
+          <w:lang w:eastAsia="en-GB"/>
+        </w:rPr>
+      </w:pPr>
+    </w:p>
+    <w:p>
+      <w:pPr>
+        <w:shd w:val="clear" w:color="auto" w:fill="FFFFFF"/>
+        <w:spacing w:after="0" w:line="240" w:lineRule="auto"/>
+        <w:rPr>
+          <w:rFonts w:ascii="Arial" w:eastAsia="Times New Roman" w:hAnsi="Arial" w:cs="Arial"/>
+          <w:color w:val="3D4245"/>
+          <w:sz w:val="23"/>
+          <w:szCs w:val="23"/>
+          <w:lang w:eastAsia="en-GB"/>
+        </w:rPr>
+      </w:pPr>
+    </w:p>
+    <w:p>
+      <w:pPr>
+        <w:shd w:val="clear" w:color="auto" w:fill="FFFFFF"/>
+        <w:spacing w:after="0" w:line="240" w:lineRule="auto"/>
+        <w:rPr>
+          <w:rFonts w:ascii="Arial" w:eastAsia="Times New Roman" w:hAnsi="Arial" w:cs="Arial"/>
+          <w:color w:val="3D4245"/>
+          <w:sz w:val="23"/>
+          <w:szCs w:val="23"/>
+          <w:lang w:eastAsia="en-GB"/>
+        </w:rPr>
+      </w:pPr>
+      <w:r>
+        <w:rPr>
+          <w:rFonts w:ascii="Arial" w:eastAsia="Times New Roman" w:hAnsi="Arial" w:cs="Arial"/>
+          <w:color w:val="3D4245"/>
+          <w:sz w:val="23"/>
+          <w:szCs w:val="23"/>
+          <w:lang w:eastAsia="en-GB"/>
+        </w:rPr>
+        <w:t>Tutorials</w:t>
+      </w:r>
+    </w:p>
+    <w:p>
+      <w:pPr>
+        <w:pStyle w:val="ListParagraph"/>
+        <w:numPr>
+          <w:ilvl w:val="0"/>
+          <w:numId w:val="5"/>
+        </w:numPr>
+        <w:shd w:val="clear" w:color="auto" w:fill="FFFFFF"/>
+        <w:spacing w:after="0" w:line="240" w:lineRule="auto"/>
+        <w:rPr>
+          <w:rFonts w:ascii="Arial" w:eastAsia="Times New Roman" w:hAnsi="Arial" w:cs="Arial"/>
+          <w:color w:val="3D4245"/>
+          <w:sz w:val="23"/>
+          <w:szCs w:val="23"/>
+          <w:lang w:eastAsia="en-GB"/>
+        </w:rPr>
+      </w:pPr>
+      <w:r>
+        <w:rPr>
+          <w:rFonts w:ascii="Arial" w:eastAsia="Times New Roman" w:hAnsi="Arial" w:cs="Arial"/>
+          <w:color w:val="3D4245"/>
+          <w:sz w:val="23"/>
+          <w:szCs w:val="23"/>
+          <w:lang w:eastAsia="en-GB"/>
+        </w:rPr>
+        <w:t>http://www.magestore.com/magento-2-tutorial/magento-2-product-price-change-with-plugin/</w:t>
+      </w:r>
+    </w:p>
+    <w:p>
+      <w:pPr>
+        <w:pStyle w:val="ListParagraph"/>
+      </w:pPr>
     </w:p>
     <w:sectPr>
       <w:pgSz w:w="11906" w:h="16838"/>
@@ -1075,8 +2672,8 @@
 </file>
 
 <file path=word/numbering.xml><?xml version="1.0" encoding="utf-8"?>
-<w:numbering xmlns:ve="http://schemas.openxmlformats.org/markup-compatibility/2006" xmlns:o="urn:schemas-microsoft-com:office:office" xmlns:r="http://schemas.openxmlformats.org/officeDocument/2006/relationships" xmlns:m="http://schemas.openxmlformats.org/officeDocument/2006/math" xmlns:v="urn:schemas-microsoft-com:vml" xmlns:wp="http://schemas.openxmlformats.org/drawingml/2006/wordprocessingDrawing" xmlns:w10="urn:schemas-microsoft-com:office:word" xmlns:w="http://schemas.openxmlformats.org/wordprocessingml/2006/main" xmlns:wne="http://schemas.microsoft.com/office/word/2006/wordml">
-  <w:abstractNum w:abstractNumId="0">
+<w:numbering xmlns:wpc="http://schemas.microsoft.com/office/word/2010/wordprocessingCanvas" xmlns:mc="http://schemas.openxmlformats.org/markup-compatibility/2006" xmlns:o="urn:schemas-microsoft-com:office:office" xmlns:r="http://schemas.openxmlformats.org/officeDocument/2006/relationships" xmlns:m="http://schemas.openxmlformats.org/officeDocument/2006/math" xmlns:v="urn:schemas-microsoft-com:vml" xmlns:wp14="http://schemas.microsoft.com/office/word/2010/wordprocessingDrawing" xmlns:wp="http://schemas.openxmlformats.org/drawingml/2006/wordprocessingDrawing" xmlns:w10="urn:schemas-microsoft-com:office:word" xmlns:w="http://schemas.openxmlformats.org/wordprocessingml/2006/main" xmlns:w14="http://schemas.microsoft.com/office/word/2010/wordml" xmlns:w15="http://schemas.microsoft.com/office/word/2012/wordml" xmlns:wpg="http://schemas.microsoft.com/office/word/2010/wordprocessingGroup" xmlns:wpi="http://schemas.microsoft.com/office/word/2010/wordprocessingInk" xmlns:wne="http://schemas.microsoft.com/office/word/2006/wordml" xmlns:wps="http://schemas.microsoft.com/office/word/2010/wordprocessingShape" mc:Ignorable="w14 w15 wp14">
+  <w:abstractNum w:abstractNumId="0" w15:restartNumberingAfterBreak="0">
     <w:nsid w:val="0EDA721A"/>
     <w:multiLevelType w:val="hybridMultilevel"/>
     <w:tmpl w:val="BEB81648"/>
@@ -1165,7 +2762,7 @@
       </w:pPr>
     </w:lvl>
   </w:abstractNum>
-  <w:abstractNum w:abstractNumId="1">
+  <w:abstractNum w:abstractNumId="1" w15:restartNumberingAfterBreak="0">
     <w:nsid w:val="1DCC570B"/>
     <w:multiLevelType w:val="hybridMultilevel"/>
     <w:tmpl w:val="DDCC994C"/>
@@ -1251,7 +2848,96 @@
       </w:pPr>
     </w:lvl>
   </w:abstractNum>
-  <w:abstractNum w:abstractNumId="2">
+  <w:abstractNum w:abstractNumId="2" w15:restartNumberingAfterBreak="0">
+    <w:nsid w:val="1F507390"/>
+    <w:multiLevelType w:val="hybridMultilevel"/>
+    <w:tmpl w:val="22D22E74"/>
+    <w:lvl w:ilvl="0" w:tplc="0809000F">
+      <w:start w:val="1"/>
+      <w:numFmt w:val="decimal"/>
+      <w:lvlText w:val="%1."/>
+      <w:lvlJc w:val="left"/>
+      <w:pPr>
+        <w:ind w:left="720" w:hanging="360"/>
+      </w:pPr>
+      <w:rPr>
+        <w:rFonts w:hint="default"/>
+      </w:rPr>
+    </w:lvl>
+    <w:lvl w:ilvl="1" w:tplc="08090019" w:tentative="1">
+      <w:start w:val="1"/>
+      <w:numFmt w:val="lowerLetter"/>
+      <w:lvlText w:val="%2."/>
+      <w:lvlJc w:val="left"/>
+      <w:pPr>
+        <w:ind w:left="1440" w:hanging="360"/>
+      </w:pPr>
+    </w:lvl>
+    <w:lvl w:ilvl="2" w:tplc="0809001B" w:tentative="1">
+      <w:start w:val="1"/>
+      <w:numFmt w:val="lowerRoman"/>
+      <w:lvlText w:val="%3."/>
+      <w:lvlJc w:val="right"/>
+      <w:pPr>
+        <w:ind w:left="2160" w:hanging="180"/>
+      </w:pPr>
+    </w:lvl>
+    <w:lvl w:ilvl="3" w:tplc="0809000F" w:tentative="1">
+      <w:start w:val="1"/>
+      <w:numFmt w:val="decimal"/>
+      <w:lvlText w:val="%4."/>
+      <w:lvlJc w:val="left"/>
+      <w:pPr>
+        <w:ind w:left="2880" w:hanging="360"/>
+      </w:pPr>
+    </w:lvl>
+    <w:lvl w:ilvl="4" w:tplc="08090019" w:tentative="1">
+      <w:start w:val="1"/>
+      <w:numFmt w:val="lowerLetter"/>
+      <w:lvlText w:val="%5."/>
+      <w:lvlJc w:val="left"/>
+      <w:pPr>
+        <w:ind w:left="3600" w:hanging="360"/>
+      </w:pPr>
+    </w:lvl>
+    <w:lvl w:ilvl="5" w:tplc="0809001B" w:tentative="1">
+      <w:start w:val="1"/>
+      <w:numFmt w:val="lowerRoman"/>
+      <w:lvlText w:val="%6."/>
+      <w:lvlJc w:val="right"/>
+      <w:pPr>
+        <w:ind w:left="4320" w:hanging="180"/>
+      </w:pPr>
+    </w:lvl>
+    <w:lvl w:ilvl="6" w:tplc="0809000F" w:tentative="1">
+      <w:start w:val="1"/>
+      <w:numFmt w:val="decimal"/>
+      <w:lvlText w:val="%7."/>
+      <w:lvlJc w:val="left"/>
+      <w:pPr>
+        <w:ind w:left="5040" w:hanging="360"/>
+      </w:pPr>
+    </w:lvl>
+    <w:lvl w:ilvl="7" w:tplc="08090019" w:tentative="1">
+      <w:start w:val="1"/>
+      <w:numFmt w:val="lowerLetter"/>
+      <w:lvlText w:val="%8."/>
+      <w:lvlJc w:val="left"/>
+      <w:pPr>
+        <w:ind w:left="5760" w:hanging="360"/>
+      </w:pPr>
+    </w:lvl>
+    <w:lvl w:ilvl="8" w:tplc="0809001B" w:tentative="1">
+      <w:start w:val="1"/>
+      <w:numFmt w:val="lowerRoman"/>
+      <w:lvlText w:val="%9."/>
+      <w:lvlJc w:val="right"/>
+      <w:pPr>
+        <w:ind w:left="6480" w:hanging="180"/>
+      </w:pPr>
+    </w:lvl>
+  </w:abstractNum>
+  <w:abstractNum w:abstractNumId="3" w15:restartNumberingAfterBreak="0">
     <w:nsid w:val="456A32F8"/>
     <w:multiLevelType w:val="hybridMultilevel"/>
     <w:tmpl w:val="0F545CF2"/>
@@ -1364,7 +3050,7 @@
       </w:rPr>
     </w:lvl>
   </w:abstractNum>
-  <w:abstractNum w:abstractNumId="3">
+  <w:abstractNum w:abstractNumId="4" w15:restartNumberingAfterBreak="0">
     <w:nsid w:val="7ABA00CB"/>
     <w:multiLevelType w:val="multilevel"/>
     <w:tmpl w:val="4BDA38C8"/>
@@ -1481,19 +3167,22 @@
     <w:abstractNumId w:val="0"/>
   </w:num>
   <w:num w:numId="2">
-    <w:abstractNumId w:val="3"/>
+    <w:abstractNumId w:val="4"/>
   </w:num>
   <w:num w:numId="3">
-    <w:abstractNumId w:val="2"/>
+    <w:abstractNumId w:val="3"/>
   </w:num>
   <w:num w:numId="4">
     <w:abstractNumId w:val="1"/>
+  </w:num>
+  <w:num w:numId="5">
+    <w:abstractNumId w:val="2"/>
   </w:num>
 </w:numbering>
 </file>
 
 <file path=word/styles.xml><?xml version="1.0" encoding="utf-8"?>
-<w:styles xmlns:r="http://schemas.openxmlformats.org/officeDocument/2006/relationships" xmlns:w="http://schemas.openxmlformats.org/wordprocessingml/2006/main">
+<w:styles xmlns:mc="http://schemas.openxmlformats.org/markup-compatibility/2006" xmlns:r="http://schemas.openxmlformats.org/officeDocument/2006/relationships" xmlns:w="http://schemas.openxmlformats.org/wordprocessingml/2006/main" xmlns:w14="http://schemas.microsoft.com/office/word/2010/wordml" xmlns:w15="http://schemas.microsoft.com/office/word/2012/wordml" mc:Ignorable="w14 w15">
   <w:docDefaults>
     <w:rPrDefault>
       <w:rPr>
@@ -1509,144 +3198,378 @@
       </w:pPr>
     </w:pPrDefault>
   </w:docDefaults>
-  <w:latentStyles w:defLockedState="0" w:defUIPriority="99" w:defSemiHidden="1" w:defUnhideWhenUsed="1" w:defQFormat="0" w:count="267">
-    <w:lsdException w:name="Normal" w:semiHidden="0" w:uiPriority="0" w:unhideWhenUsed="0" w:qFormat="1"/>
-    <w:lsdException w:name="heading 1" w:semiHidden="0" w:uiPriority="9" w:unhideWhenUsed="0" w:qFormat="1"/>
-    <w:lsdException w:name="heading 2" w:uiPriority="9" w:qFormat="1"/>
-    <w:lsdException w:name="heading 3" w:uiPriority="9" w:qFormat="1"/>
-    <w:lsdException w:name="heading 4" w:uiPriority="9" w:qFormat="1"/>
-    <w:lsdException w:name="heading 5" w:uiPriority="9" w:qFormat="1"/>
-    <w:lsdException w:name="heading 6" w:uiPriority="9" w:qFormat="1"/>
-    <w:lsdException w:name="heading 7" w:uiPriority="9" w:qFormat="1"/>
-    <w:lsdException w:name="heading 8" w:uiPriority="9" w:qFormat="1"/>
-    <w:lsdException w:name="heading 9" w:uiPriority="9" w:qFormat="1"/>
-    <w:lsdException w:name="toc 1" w:uiPriority="39"/>
-    <w:lsdException w:name="toc 2" w:uiPriority="39"/>
-    <w:lsdException w:name="toc 3" w:uiPriority="39"/>
-    <w:lsdException w:name="toc 4" w:uiPriority="39"/>
-    <w:lsdException w:name="toc 5" w:uiPriority="39"/>
-    <w:lsdException w:name="toc 6" w:uiPriority="39"/>
-    <w:lsdException w:name="toc 7" w:uiPriority="39"/>
-    <w:lsdException w:name="toc 8" w:uiPriority="39"/>
-    <w:lsdException w:name="toc 9" w:uiPriority="39"/>
-    <w:lsdException w:name="caption" w:uiPriority="35" w:qFormat="1"/>
-    <w:lsdException w:name="Title" w:semiHidden="0" w:uiPriority="10" w:unhideWhenUsed="0" w:qFormat="1"/>
-    <w:lsdException w:name="Default Paragraph Font" w:uiPriority="1"/>
-    <w:lsdException w:name="Subtitle" w:semiHidden="0" w:uiPriority="11" w:unhideWhenUsed="0" w:qFormat="1"/>
-    <w:lsdException w:name="Strong" w:semiHidden="0" w:uiPriority="22" w:unhideWhenUsed="0" w:qFormat="1"/>
-    <w:lsdException w:name="Emphasis" w:semiHidden="0" w:uiPriority="20" w:unhideWhenUsed="0" w:qFormat="1"/>
-    <w:lsdException w:name="Table Grid" w:semiHidden="0" w:uiPriority="39" w:unhideWhenUsed="0"/>
-    <w:lsdException w:name="Placeholder Text" w:unhideWhenUsed="0"/>
-    <w:lsdException w:name="No Spacing" w:semiHidden="0" w:uiPriority="1" w:unhideWhenUsed="0" w:qFormat="1"/>
-    <w:lsdException w:name="Light Shading" w:semiHidden="0" w:uiPriority="60" w:unhideWhenUsed="0"/>
-    <w:lsdException w:name="Light List" w:semiHidden="0" w:uiPriority="61" w:unhideWhenUsed="0"/>
-    <w:lsdException w:name="Light Grid" w:semiHidden="0" w:uiPriority="62" w:unhideWhenUsed="0"/>
-    <w:lsdException w:name="Medium Shading 1" w:semiHidden="0" w:uiPriority="63" w:unhideWhenUsed="0"/>
-    <w:lsdException w:name="Medium Shading 2" w:semiHidden="0" w:uiPriority="64" w:unhideWhenUsed="0"/>
-    <w:lsdException w:name="Medium List 1" w:semiHidden="0" w:uiPriority="65" w:unhideWhenUsed="0"/>
-    <w:lsdException w:name="Medium List 2" w:semiHidden="0" w:uiPriority="66" w:unhideWhenUsed="0"/>
-    <w:lsdException w:name="Medium Grid 1" w:semiHidden="0" w:uiPriority="67" w:unhideWhenUsed="0"/>
-    <w:lsdException w:name="Medium Grid 2" w:semiHidden="0" w:uiPriority="68" w:unhideWhenUsed="0"/>
-    <w:lsdException w:name="Medium Grid 3" w:semiHidden="0" w:uiPriority="69" w:unhideWhenUsed="0"/>
-    <w:lsdException w:name="Dark List" w:semiHidden="0" w:uiPriority="70" w:unhideWhenUsed="0"/>
-    <w:lsdException w:name="Colorful Shading" w:semiHidden="0" w:uiPriority="71" w:unhideWhenUsed="0"/>
-    <w:lsdException w:name="Colorful List" w:semiHidden="0" w:uiPriority="72" w:unhideWhenUsed="0"/>
-    <w:lsdException w:name="Colorful Grid" w:semiHidden="0" w:uiPriority="73" w:unhideWhenUsed="0"/>
-    <w:lsdException w:name="Light Shading Accent 1" w:semiHidden="0" w:uiPriority="60" w:unhideWhenUsed="0"/>
-    <w:lsdException w:name="Light List Accent 1" w:semiHidden="0" w:uiPriority="61" w:unhideWhenUsed="0"/>
-    <w:lsdException w:name="Light Grid Accent 1" w:semiHidden="0" w:uiPriority="62" w:unhideWhenUsed="0"/>
-    <w:lsdException w:name="Medium Shading 1 Accent 1" w:semiHidden="0" w:uiPriority="63" w:unhideWhenUsed="0"/>
-    <w:lsdException w:name="Medium Shading 2 Accent 1" w:semiHidden="0" w:uiPriority="64" w:unhideWhenUsed="0"/>
-    <w:lsdException w:name="Medium List 1 Accent 1" w:semiHidden="0" w:uiPriority="65" w:unhideWhenUsed="0"/>
-    <w:lsdException w:name="Revision" w:unhideWhenUsed="0"/>
-    <w:lsdException w:name="List Paragraph" w:semiHidden="0" w:uiPriority="34" w:unhideWhenUsed="0" w:qFormat="1"/>
-    <w:lsdException w:name="Quote" w:semiHidden="0" w:uiPriority="29" w:unhideWhenUsed="0" w:qFormat="1"/>
-    <w:lsdException w:name="Intense Quote" w:semiHidden="0" w:uiPriority="30" w:unhideWhenUsed="0" w:qFormat="1"/>
-    <w:lsdException w:name="Medium List 2 Accent 1" w:semiHidden="0" w:uiPriority="66" w:unhideWhenUsed="0"/>
-    <w:lsdException w:name="Medium Grid 1 Accent 1" w:semiHidden="0" w:uiPriority="67" w:unhideWhenUsed="0"/>
-    <w:lsdException w:name="Medium Grid 2 Accent 1" w:semiHidden="0" w:uiPriority="68" w:unhideWhenUsed="0"/>
-    <w:lsdException w:name="Medium Grid 3 Accent 1" w:semiHidden="0" w:uiPriority="69" w:unhideWhenUsed="0"/>
-    <w:lsdException w:name="Dark List Accent 1" w:semiHidden="0" w:uiPriority="70" w:unhideWhenUsed="0"/>
-    <w:lsdException w:name="Colorful Shading Accent 1" w:semiHidden="0" w:uiPriority="71" w:unhideWhenUsed="0"/>
-    <w:lsdException w:name="Colorful List Accent 1" w:semiHidden="0" w:uiPriority="72" w:unhideWhenUsed="0"/>
-    <w:lsdException w:name="Colorful Grid Accent 1" w:semiHidden="0" w:uiPriority="73" w:unhideWhenUsed="0"/>
-    <w:lsdException w:name="Light Shading Accent 2" w:semiHidden="0" w:uiPriority="60" w:unhideWhenUsed="0"/>
-    <w:lsdException w:name="Light List Accent 2" w:semiHidden="0" w:uiPriority="61" w:unhideWhenUsed="0"/>
-    <w:lsdException w:name="Light Grid Accent 2" w:semiHidden="0" w:uiPriority="62" w:unhideWhenUsed="0"/>
-    <w:lsdException w:name="Medium Shading 1 Accent 2" w:semiHidden="0" w:uiPriority="63" w:unhideWhenUsed="0"/>
-    <w:lsdException w:name="Medium Shading 2 Accent 2" w:semiHidden="0" w:uiPriority="64" w:unhideWhenUsed="0"/>
-    <w:lsdException w:name="Medium List 1 Accent 2" w:semiHidden="0" w:uiPriority="65" w:unhideWhenUsed="0"/>
-    <w:lsdException w:name="Medium List 2 Accent 2" w:semiHidden="0" w:uiPriority="66" w:unhideWhenUsed="0"/>
-    <w:lsdException w:name="Medium Grid 1 Accent 2" w:semiHidden="0" w:uiPriority="67" w:unhideWhenUsed="0"/>
-    <w:lsdException w:name="Medium Grid 2 Accent 2" w:semiHidden="0" w:uiPriority="68" w:unhideWhenUsed="0"/>
-    <w:lsdException w:name="Medium Grid 3 Accent 2" w:semiHidden="0" w:uiPriority="69" w:unhideWhenUsed="0"/>
-    <w:lsdException w:name="Dark List Accent 2" w:semiHidden="0" w:uiPriority="70" w:unhideWhenUsed="0"/>
-    <w:lsdException w:name="Colorful Shading Accent 2" w:semiHidden="0" w:uiPriority="71" w:unhideWhenUsed="0"/>
-    <w:lsdException w:name="Colorful List Accent 2" w:semiHidden="0" w:uiPriority="72" w:unhideWhenUsed="0"/>
-    <w:lsdException w:name="Colorful Grid Accent 2" w:semiHidden="0" w:uiPriority="73" w:unhideWhenUsed="0"/>
-    <w:lsdException w:name="Light Shading Accent 3" w:semiHidden="0" w:uiPriority="60" w:unhideWhenUsed="0"/>
-    <w:lsdException w:name="Light List Accent 3" w:semiHidden="0" w:uiPriority="61" w:unhideWhenUsed="0"/>
-    <w:lsdException w:name="Light Grid Accent 3" w:semiHidden="0" w:uiPriority="62" w:unhideWhenUsed="0"/>
-    <w:lsdException w:name="Medium Shading 1 Accent 3" w:semiHidden="0" w:uiPriority="63" w:unhideWhenUsed="0"/>
-    <w:lsdException w:name="Medium Shading 2 Accent 3" w:semiHidden="0" w:uiPriority="64" w:unhideWhenUsed="0"/>
-    <w:lsdException w:name="Medium List 1 Accent 3" w:semiHidden="0" w:uiPriority="65" w:unhideWhenUsed="0"/>
-    <w:lsdException w:name="Medium List 2 Accent 3" w:semiHidden="0" w:uiPriority="66" w:unhideWhenUsed="0"/>
-    <w:lsdException w:name="Medium Grid 1 Accent 3" w:semiHidden="0" w:uiPriority="67" w:unhideWhenUsed="0"/>
-    <w:lsdException w:name="Medium Grid 2 Accent 3" w:semiHidden="0" w:uiPriority="68" w:unhideWhenUsed="0"/>
-    <w:lsdException w:name="Medium Grid 3 Accent 3" w:semiHidden="0" w:uiPriority="69" w:unhideWhenUsed="0"/>
-    <w:lsdException w:name="Dark List Accent 3" w:semiHidden="0" w:uiPriority="70" w:unhideWhenUsed="0"/>
-    <w:lsdException w:name="Colorful Shading Accent 3" w:semiHidden="0" w:uiPriority="71" w:unhideWhenUsed="0"/>
-    <w:lsdException w:name="Colorful List Accent 3" w:semiHidden="0" w:uiPriority="72" w:unhideWhenUsed="0"/>
-    <w:lsdException w:name="Colorful Grid Accent 3" w:semiHidden="0" w:uiPriority="73" w:unhideWhenUsed="0"/>
-    <w:lsdException w:name="Light Shading Accent 4" w:semiHidden="0" w:uiPriority="60" w:unhideWhenUsed="0"/>
-    <w:lsdException w:name="Light List Accent 4" w:semiHidden="0" w:uiPriority="61" w:unhideWhenUsed="0"/>
-    <w:lsdException w:name="Light Grid Accent 4" w:semiHidden="0" w:uiPriority="62" w:unhideWhenUsed="0"/>
-    <w:lsdException w:name="Medium Shading 1 Accent 4" w:semiHidden="0" w:uiPriority="63" w:unhideWhenUsed="0"/>
-    <w:lsdException w:name="Medium Shading 2 Accent 4" w:semiHidden="0" w:uiPriority="64" w:unhideWhenUsed="0"/>
-    <w:lsdException w:name="Medium List 1 Accent 4" w:semiHidden="0" w:uiPriority="65" w:unhideWhenUsed="0"/>
-    <w:lsdException w:name="Medium List 2 Accent 4" w:semiHidden="0" w:uiPriority="66" w:unhideWhenUsed="0"/>
-    <w:lsdException w:name="Medium Grid 1 Accent 4" w:semiHidden="0" w:uiPriority="67" w:unhideWhenUsed="0"/>
-    <w:lsdException w:name="Medium Grid 2 Accent 4" w:semiHidden="0" w:uiPriority="68" w:unhideWhenUsed="0"/>
-    <w:lsdException w:name="Medium Grid 3 Accent 4" w:semiHidden="0" w:uiPriority="69" w:unhideWhenUsed="0"/>
-    <w:lsdException w:name="Dark List Accent 4" w:semiHidden="0" w:uiPriority="70" w:unhideWhenUsed="0"/>
-    <w:lsdException w:name="Colorful Shading Accent 4" w:semiHidden="0" w:uiPriority="71" w:unhideWhenUsed="0"/>
-    <w:lsdException w:name="Colorful List Accent 4" w:semiHidden="0" w:uiPriority="72" w:unhideWhenUsed="0"/>
-    <w:lsdException w:name="Colorful Grid Accent 4" w:semiHidden="0" w:uiPriority="73" w:unhideWhenUsed="0"/>
-    <w:lsdException w:name="Light Shading Accent 5" w:semiHidden="0" w:uiPriority="60" w:unhideWhenUsed="0"/>
-    <w:lsdException w:name="Light List Accent 5" w:semiHidden="0" w:uiPriority="61" w:unhideWhenUsed="0"/>
-    <w:lsdException w:name="Light Grid Accent 5" w:semiHidden="0" w:uiPriority="62" w:unhideWhenUsed="0"/>
-    <w:lsdException w:name="Medium Shading 1 Accent 5" w:semiHidden="0" w:uiPriority="63" w:unhideWhenUsed="0"/>
-    <w:lsdException w:name="Medium Shading 2 Accent 5" w:semiHidden="0" w:uiPriority="64" w:unhideWhenUsed="0"/>
-    <w:lsdException w:name="Medium List 1 Accent 5" w:semiHidden="0" w:uiPriority="65" w:unhideWhenUsed="0"/>
-    <w:lsdException w:name="Medium List 2 Accent 5" w:semiHidden="0" w:uiPriority="66" w:unhideWhenUsed="0"/>
-    <w:lsdException w:name="Medium Grid 1 Accent 5" w:semiHidden="0" w:uiPriority="67" w:unhideWhenUsed="0"/>
-    <w:lsdException w:name="Medium Grid 2 Accent 5" w:semiHidden="0" w:uiPriority="68" w:unhideWhenUsed="0"/>
-    <w:lsdException w:name="Medium Grid 3 Accent 5" w:semiHidden="0" w:uiPriority="69" w:unhideWhenUsed="0"/>
-    <w:lsdException w:name="Dark List Accent 5" w:semiHidden="0" w:uiPriority="70" w:unhideWhenUsed="0"/>
-    <w:lsdException w:name="Colorful Shading Accent 5" w:semiHidden="0" w:uiPriority="71" w:unhideWhenUsed="0"/>
-    <w:lsdException w:name="Colorful List Accent 5" w:semiHidden="0" w:uiPriority="72" w:unhideWhenUsed="0"/>
-    <w:lsdException w:name="Colorful Grid Accent 5" w:semiHidden="0" w:uiPriority="73" w:unhideWhenUsed="0"/>
-    <w:lsdException w:name="Light Shading Accent 6" w:semiHidden="0" w:uiPriority="60" w:unhideWhenUsed="0"/>
-    <w:lsdException w:name="Light List Accent 6" w:semiHidden="0" w:uiPriority="61" w:unhideWhenUsed="0"/>
-    <w:lsdException w:name="Light Grid Accent 6" w:semiHidden="0" w:uiPriority="62" w:unhideWhenUsed="0"/>
-    <w:lsdException w:name="Medium Shading 1 Accent 6" w:semiHidden="0" w:uiPriority="63" w:unhideWhenUsed="0"/>
-    <w:lsdException w:name="Medium Shading 2 Accent 6" w:semiHidden="0" w:uiPriority="64" w:unhideWhenUsed="0"/>
-    <w:lsdException w:name="Medium List 1 Accent 6" w:semiHidden="0" w:uiPriority="65" w:unhideWhenUsed="0"/>
-    <w:lsdException w:name="Medium List 2 Accent 6" w:semiHidden="0" w:uiPriority="66" w:unhideWhenUsed="0"/>
-    <w:lsdException w:name="Medium Grid 1 Accent 6" w:semiHidden="0" w:uiPriority="67" w:unhideWhenUsed="0"/>
-    <w:lsdException w:name="Medium Grid 2 Accent 6" w:semiHidden="0" w:uiPriority="68" w:unhideWhenUsed="0"/>
-    <w:lsdException w:name="Medium Grid 3 Accent 6" w:semiHidden="0" w:uiPriority="69" w:unhideWhenUsed="0"/>
-    <w:lsdException w:name="Dark List Accent 6" w:semiHidden="0" w:uiPriority="70" w:unhideWhenUsed="0"/>
-    <w:lsdException w:name="Colorful Shading Accent 6" w:semiHidden="0" w:uiPriority="71" w:unhideWhenUsed="0"/>
-    <w:lsdException w:name="Colorful List Accent 6" w:semiHidden="0" w:uiPriority="72" w:unhideWhenUsed="0"/>
-    <w:lsdException w:name="Colorful Grid Accent 6" w:semiHidden="0" w:uiPriority="73" w:unhideWhenUsed="0"/>
-    <w:lsdException w:name="Subtle Emphasis" w:semiHidden="0" w:uiPriority="19" w:unhideWhenUsed="0" w:qFormat="1"/>
-    <w:lsdException w:name="Intense Emphasis" w:semiHidden="0" w:uiPriority="21" w:unhideWhenUsed="0" w:qFormat="1"/>
-    <w:lsdException w:name="Subtle Reference" w:semiHidden="0" w:uiPriority="31" w:unhideWhenUsed="0" w:qFormat="1"/>
-    <w:lsdException w:name="Intense Reference" w:semiHidden="0" w:uiPriority="32" w:unhideWhenUsed="0" w:qFormat="1"/>
-    <w:lsdException w:name="Book Title" w:semiHidden="0" w:uiPriority="33" w:unhideWhenUsed="0" w:qFormat="1"/>
-    <w:lsdException w:name="Bibliography" w:uiPriority="37"/>
-    <w:lsdException w:name="TOC Heading" w:uiPriority="39" w:qFormat="1"/>
+  <w:latentStyles w:defLockedState="0" w:defUIPriority="99" w:defSemiHidden="0" w:defUnhideWhenUsed="0" w:defQFormat="0" w:count="371">
+    <w:lsdException w:name="Normal" w:uiPriority="0" w:qFormat="1"/>
+    <w:lsdException w:name="heading 1" w:uiPriority="9" w:qFormat="1"/>
+    <w:lsdException w:name="heading 2" w:semiHidden="1" w:uiPriority="9" w:unhideWhenUsed="1" w:qFormat="1"/>
+    <w:lsdException w:name="heading 3" w:semiHidden="1" w:uiPriority="9" w:unhideWhenUsed="1" w:qFormat="1"/>
+    <w:lsdException w:name="heading 4" w:semiHidden="1" w:uiPriority="9" w:unhideWhenUsed="1" w:qFormat="1"/>
+    <w:lsdException w:name="heading 5" w:semiHidden="1" w:uiPriority="9" w:unhideWhenUsed="1" w:qFormat="1"/>
+    <w:lsdException w:name="heading 6" w:semiHidden="1" w:uiPriority="9" w:unhideWhenUsed="1" w:qFormat="1"/>
+    <w:lsdException w:name="heading 7" w:semiHidden="1" w:uiPriority="9" w:unhideWhenUsed="1" w:qFormat="1"/>
+    <w:lsdException w:name="heading 8" w:semiHidden="1" w:uiPriority="9" w:unhideWhenUsed="1" w:qFormat="1"/>
+    <w:lsdException w:name="heading 9" w:semiHidden="1" w:uiPriority="9" w:unhideWhenUsed="1" w:qFormat="1"/>
+    <w:lsdException w:name="index 1" w:semiHidden="1" w:unhideWhenUsed="1"/>
+    <w:lsdException w:name="index 2" w:semiHidden="1" w:unhideWhenUsed="1"/>
+    <w:lsdException w:name="index 3" w:semiHidden="1" w:unhideWhenUsed="1"/>
+    <w:lsdException w:name="index 4" w:semiHidden="1" w:unhideWhenUsed="1"/>
+    <w:lsdException w:name="index 5" w:semiHidden="1" w:unhideWhenUsed="1"/>
+    <w:lsdException w:name="index 6" w:semiHidden="1" w:unhideWhenUsed="1"/>
+    <w:lsdException w:name="index 7" w:semiHidden="1" w:unhideWhenUsed="1"/>
+    <w:lsdException w:name="index 8" w:semiHidden="1" w:unhideWhenUsed="1"/>
+    <w:lsdException w:name="index 9" w:semiHidden="1" w:unhideWhenUsed="1"/>
+    <w:lsdException w:name="toc 1" w:semiHidden="1" w:uiPriority="39" w:unhideWhenUsed="1"/>
+    <w:lsdException w:name="toc 2" w:semiHidden="1" w:uiPriority="39" w:unhideWhenUsed="1"/>
+    <w:lsdException w:name="toc 3" w:semiHidden="1" w:uiPriority="39" w:unhideWhenUsed="1"/>
+    <w:lsdException w:name="toc 4" w:semiHidden="1" w:uiPriority="39" w:unhideWhenUsed="1"/>
+    <w:lsdException w:name="toc 5" w:semiHidden="1" w:uiPriority="39" w:unhideWhenUsed="1"/>
+    <w:lsdException w:name="toc 6" w:semiHidden="1" w:uiPriority="39" w:unhideWhenUsed="1"/>
+    <w:lsdException w:name="toc 7" w:semiHidden="1" w:uiPriority="39" w:unhideWhenUsed="1"/>
+    <w:lsdException w:name="toc 8" w:semiHidden="1" w:uiPriority="39" w:unhideWhenUsed="1"/>
+    <w:lsdException w:name="toc 9" w:semiHidden="1" w:uiPriority="39" w:unhideWhenUsed="1"/>
+    <w:lsdException w:name="Normal Indent" w:semiHidden="1" w:unhideWhenUsed="1"/>
+    <w:lsdException w:name="footnote text" w:semiHidden="1" w:unhideWhenUsed="1"/>
+    <w:lsdException w:name="annotation text" w:semiHidden="1" w:unhideWhenUsed="1"/>
+    <w:lsdException w:name="header" w:semiHidden="1" w:unhideWhenUsed="1"/>
+    <w:lsdException w:name="footer" w:semiHidden="1" w:unhideWhenUsed="1"/>
+    <w:lsdException w:name="index heading" w:semiHidden="1" w:unhideWhenUsed="1"/>
+    <w:lsdException w:name="caption" w:semiHidden="1" w:uiPriority="35" w:unhideWhenUsed="1" w:qFormat="1"/>
+    <w:lsdException w:name="table of figures" w:semiHidden="1" w:unhideWhenUsed="1"/>
+    <w:lsdException w:name="envelope address" w:semiHidden="1" w:unhideWhenUsed="1"/>
+    <w:lsdException w:name="envelope return" w:semiHidden="1" w:unhideWhenUsed="1"/>
+    <w:lsdException w:name="footnote reference" w:semiHidden="1" w:unhideWhenUsed="1"/>
+    <w:lsdException w:name="annotation reference" w:semiHidden="1" w:unhideWhenUsed="1"/>
+    <w:lsdException w:name="line number" w:semiHidden="1" w:unhideWhenUsed="1"/>
+    <w:lsdException w:name="page number" w:semiHidden="1" w:unhideWhenUsed="1"/>
+    <w:lsdException w:name="endnote reference" w:semiHidden="1" w:unhideWhenUsed="1"/>
+    <w:lsdException w:name="endnote text" w:semiHidden="1" w:unhideWhenUsed="1"/>
+    <w:lsdException w:name="table of authorities" w:semiHidden="1" w:unhideWhenUsed="1"/>
+    <w:lsdException w:name="macro" w:semiHidden="1" w:unhideWhenUsed="1"/>
+    <w:lsdException w:name="toa heading" w:semiHidden="1" w:unhideWhenUsed="1"/>
+    <w:lsdException w:name="List" w:semiHidden="1" w:unhideWhenUsed="1"/>
+    <w:lsdException w:name="List Bullet" w:semiHidden="1" w:unhideWhenUsed="1"/>
+    <w:lsdException w:name="List Number" w:semiHidden="1" w:unhideWhenUsed="1"/>
+    <w:lsdException w:name="List 2" w:semiHidden="1" w:unhideWhenUsed="1"/>
+    <w:lsdException w:name="List 3" w:semiHidden="1" w:unhideWhenUsed="1"/>
+    <w:lsdException w:name="List 4" w:semiHidden="1" w:unhideWhenUsed="1"/>
+    <w:lsdException w:name="List 5" w:semiHidden="1" w:unhideWhenUsed="1"/>
+    <w:lsdException w:name="List Bullet 2" w:semiHidden="1" w:unhideWhenUsed="1"/>
+    <w:lsdException w:name="List Bullet 3" w:semiHidden="1" w:unhideWhenUsed="1"/>
+    <w:lsdException w:name="List Bullet 4" w:semiHidden="1" w:unhideWhenUsed="1"/>
+    <w:lsdException w:name="List Bullet 5" w:semiHidden="1" w:unhideWhenUsed="1"/>
+    <w:lsdException w:name="List Number 2" w:semiHidden="1" w:unhideWhenUsed="1"/>
+    <w:lsdException w:name="List Number 3" w:semiHidden="1" w:unhideWhenUsed="1"/>
+    <w:lsdException w:name="List Number 4" w:semiHidden="1" w:unhideWhenUsed="1"/>
+    <w:lsdException w:name="List Number 5" w:semiHidden="1" w:unhideWhenUsed="1"/>
+    <w:lsdException w:name="Title" w:uiPriority="10" w:qFormat="1"/>
+    <w:lsdException w:name="Closing" w:semiHidden="1" w:unhideWhenUsed="1"/>
+    <w:lsdException w:name="Signature" w:semiHidden="1" w:unhideWhenUsed="1"/>
+    <w:lsdException w:name="Default Paragraph Font" w:semiHidden="1" w:uiPriority="1" w:unhideWhenUsed="1"/>
+    <w:lsdException w:name="Body Text" w:semiHidden="1" w:unhideWhenUsed="1"/>
+    <w:lsdException w:name="Body Text Indent" w:semiHidden="1" w:unhideWhenUsed="1"/>
+    <w:lsdException w:name="List Continue" w:semiHidden="1" w:unhideWhenUsed="1"/>
+    <w:lsdException w:name="List Continue 2" w:semiHidden="1" w:unhideWhenUsed="1"/>
+    <w:lsdException w:name="List Continue 3" w:semiHidden="1" w:unhideWhenUsed="1"/>
+    <w:lsdException w:name="List Continue 4" w:semiHidden="1" w:unhideWhenUsed="1"/>
+    <w:lsdException w:name="List Continue 5" w:semiHidden="1" w:unhideWhenUsed="1"/>
+    <w:lsdException w:name="Message Header" w:semiHidden="1" w:unhideWhenUsed="1"/>
+    <w:lsdException w:name="Subtitle" w:uiPriority="11" w:qFormat="1"/>
+    <w:lsdException w:name="Salutation" w:semiHidden="1" w:unhideWhenUsed="1"/>
+    <w:lsdException w:name="Date" w:semiHidden="1" w:unhideWhenUsed="1"/>
+    <w:lsdException w:name="Body Text First Indent" w:semiHidden="1" w:unhideWhenUsed="1"/>
+    <w:lsdException w:name="Body Text First Indent 2" w:semiHidden="1" w:unhideWhenUsed="1"/>
+    <w:lsdException w:name="Note Heading" w:semiHidden="1" w:unhideWhenUsed="1"/>
+    <w:lsdException w:name="Body Text 2" w:semiHidden="1" w:unhideWhenUsed="1"/>
+    <w:lsdException w:name="Body Text 3" w:semiHidden="1" w:unhideWhenUsed="1"/>
+    <w:lsdException w:name="Body Text Indent 2" w:semiHidden="1" w:unhideWhenUsed="1"/>
+    <w:lsdException w:name="Body Text Indent 3" w:semiHidden="1" w:unhideWhenUsed="1"/>
+    <w:lsdException w:name="Block Text" w:semiHidden="1" w:unhideWhenUsed="1"/>
+    <w:lsdException w:name="Hyperlink" w:semiHidden="1" w:unhideWhenUsed="1"/>
+    <w:lsdException w:name="FollowedHyperlink" w:semiHidden="1" w:unhideWhenUsed="1"/>
+    <w:lsdException w:name="Strong" w:uiPriority="22" w:qFormat="1"/>
+    <w:lsdException w:name="Emphasis" w:uiPriority="20" w:qFormat="1"/>
+    <w:lsdException w:name="Document Map" w:semiHidden="1" w:unhideWhenUsed="1"/>
+    <w:lsdException w:name="Plain Text" w:semiHidden="1" w:unhideWhenUsed="1"/>
+    <w:lsdException w:name="E-mail Signature" w:semiHidden="1" w:unhideWhenUsed="1"/>
+    <w:lsdException w:name="HTML Top of Form" w:semiHidden="1" w:unhideWhenUsed="1"/>
+    <w:lsdException w:name="HTML Bottom of Form" w:semiHidden="1" w:unhideWhenUsed="1"/>
+    <w:lsdException w:name="Normal (Web)" w:semiHidden="1" w:unhideWhenUsed="1"/>
+    <w:lsdException w:name="HTML Acronym" w:semiHidden="1" w:unhideWhenUsed="1"/>
+    <w:lsdException w:name="HTML Address" w:semiHidden="1" w:unhideWhenUsed="1"/>
+    <w:lsdException w:name="HTML Cite" w:semiHidden="1" w:unhideWhenUsed="1"/>
+    <w:lsdException w:name="HTML Code" w:semiHidden="1" w:unhideWhenUsed="1"/>
+    <w:lsdException w:name="HTML Definition" w:semiHidden="1" w:unhideWhenUsed="1"/>
+    <w:lsdException w:name="HTML Keyboard" w:semiHidden="1" w:unhideWhenUsed="1"/>
+    <w:lsdException w:name="HTML Preformatted" w:semiHidden="1" w:unhideWhenUsed="1"/>
+    <w:lsdException w:name="HTML Sample" w:semiHidden="1" w:unhideWhenUsed="1"/>
+    <w:lsdException w:name="HTML Typewriter" w:semiHidden="1" w:unhideWhenUsed="1"/>
+    <w:lsdException w:name="HTML Variable" w:semiHidden="1" w:unhideWhenUsed="1"/>
+    <w:lsdException w:name="Normal Table" w:semiHidden="1" w:unhideWhenUsed="1"/>
+    <w:lsdException w:name="annotation subject" w:semiHidden="1" w:unhideWhenUsed="1"/>
+    <w:lsdException w:name="No List" w:semiHidden="1" w:unhideWhenUsed="1"/>
+    <w:lsdException w:name="Outline List 1" w:semiHidden="1" w:unhideWhenUsed="1"/>
+    <w:lsdException w:name="Outline List 2" w:semiHidden="1" w:unhideWhenUsed="1"/>
+    <w:lsdException w:name="Outline List 3" w:semiHidden="1" w:unhideWhenUsed="1"/>
+    <w:lsdException w:name="Table Simple 1" w:semiHidden="1" w:unhideWhenUsed="1"/>
+    <w:lsdException w:name="Table Simple 2" w:semiHidden="1" w:unhideWhenUsed="1"/>
+    <w:lsdException w:name="Table Simple 3" w:semiHidden="1" w:unhideWhenUsed="1"/>
+    <w:lsdException w:name="Table Classic 1" w:semiHidden="1" w:unhideWhenUsed="1"/>
+    <w:lsdException w:name="Table Classic 2" w:semiHidden="1" w:unhideWhenUsed="1"/>
+    <w:lsdException w:name="Table Classic 3" w:semiHidden="1" w:unhideWhenUsed="1"/>
+    <w:lsdException w:name="Table Classic 4" w:semiHidden="1" w:unhideWhenUsed="1"/>
+    <w:lsdException w:name="Table Colorful 1" w:semiHidden="1" w:unhideWhenUsed="1"/>
+    <w:lsdException w:name="Table Colorful 2" w:semiHidden="1" w:unhideWhenUsed="1"/>
+    <w:lsdException w:name="Table Colorful 3" w:semiHidden="1" w:unhideWhenUsed="1"/>
+    <w:lsdException w:name="Table Columns 1" w:semiHidden="1" w:unhideWhenUsed="1"/>
+    <w:lsdException w:name="Table Columns 2" w:semiHidden="1" w:unhideWhenUsed="1"/>
+    <w:lsdException w:name="Table Columns 3" w:semiHidden="1" w:unhideWhenUsed="1"/>
+    <w:lsdException w:name="Table Columns 4" w:semiHidden="1" w:unhideWhenUsed="1"/>
+    <w:lsdException w:name="Table Columns 5" w:semiHidden="1" w:unhideWhenUsed="1"/>
+    <w:lsdException w:name="Table Grid 1" w:semiHidden="1" w:unhideWhenUsed="1"/>
+    <w:lsdException w:name="Table Grid 2" w:semiHidden="1" w:unhideWhenUsed="1"/>
+    <w:lsdException w:name="Table Grid 3" w:semiHidden="1" w:unhideWhenUsed="1"/>
+    <w:lsdException w:name="Table Grid 4" w:semiHidden="1" w:unhideWhenUsed="1"/>
+    <w:lsdException w:name="Table Grid 5" w:semiHidden="1" w:unhideWhenUsed="1"/>
+    <w:lsdException w:name="Table Grid 6" w:semiHidden="1" w:unhideWhenUsed="1"/>
+    <w:lsdException w:name="Table Grid 7" w:semiHidden="1" w:unhideWhenUsed="1"/>
+    <w:lsdException w:name="Table Grid 8" w:semiHidden="1" w:unhideWhenUsed="1"/>
+    <w:lsdException w:name="Table List 1" w:semiHidden="1" w:unhideWhenUsed="1"/>
+    <w:lsdException w:name="Table List 2" w:semiHidden="1" w:unhideWhenUsed="1"/>
+    <w:lsdException w:name="Table List 3" w:semiHidden="1" w:unhideWhenUsed="1"/>
+    <w:lsdException w:name="Table List 4" w:semiHidden="1" w:unhideWhenUsed="1"/>
+    <w:lsdException w:name="Table List 5" w:semiHidden="1" w:unhideWhenUsed="1"/>
+    <w:lsdException w:name="Table List 6" w:semiHidden="1" w:unhideWhenUsed="1"/>
+    <w:lsdException w:name="Table List 7" w:semiHidden="1" w:unhideWhenUsed="1"/>
+    <w:lsdException w:name="Table List 8" w:semiHidden="1" w:unhideWhenUsed="1"/>
+    <w:lsdException w:name="Table 3D effects 1" w:semiHidden="1" w:unhideWhenUsed="1"/>
+    <w:lsdException w:name="Table 3D effects 2" w:semiHidden="1" w:unhideWhenUsed="1"/>
+    <w:lsdException w:name="Table 3D effects 3" w:semiHidden="1" w:unhideWhenUsed="1"/>
+    <w:lsdException w:name="Table Contemporary" w:semiHidden="1" w:unhideWhenUsed="1"/>
+    <w:lsdException w:name="Table Elegant" w:semiHidden="1" w:unhideWhenUsed="1"/>
+    <w:lsdException w:name="Table Professional" w:semiHidden="1" w:unhideWhenUsed="1"/>
+    <w:lsdException w:name="Table Subtle 1" w:semiHidden="1" w:unhideWhenUsed="1"/>
+    <w:lsdException w:name="Table Subtle 2" w:semiHidden="1" w:unhideWhenUsed="1"/>
+    <w:lsdException w:name="Table Web 1" w:semiHidden="1" w:unhideWhenUsed="1"/>
+    <w:lsdException w:name="Table Web 2" w:semiHidden="1" w:unhideWhenUsed="1"/>
+    <w:lsdException w:name="Table Web 3" w:semiHidden="1" w:unhideWhenUsed="1"/>
+    <w:lsdException w:name="Balloon Text" w:semiHidden="1" w:unhideWhenUsed="1"/>
+    <w:lsdException w:name="Table Grid" w:uiPriority="39"/>
+    <w:lsdException w:name="Table Theme" w:semiHidden="1" w:unhideWhenUsed="1"/>
+    <w:lsdException w:name="Placeholder Text" w:semiHidden="1"/>
+    <w:lsdException w:name="No Spacing" w:uiPriority="1" w:qFormat="1"/>
+    <w:lsdException w:name="Light Shading" w:uiPriority="60"/>
+    <w:lsdException w:name="Light List" w:uiPriority="61"/>
+    <w:lsdException w:name="Light Grid" w:uiPriority="62"/>
+    <w:lsdException w:name="Medium Shading 1" w:uiPriority="63"/>
+    <w:lsdException w:name="Medium Shading 2" w:uiPriority="64"/>
+    <w:lsdException w:name="Medium List 1" w:uiPriority="65"/>
+    <w:lsdException w:name="Medium List 2" w:uiPriority="66"/>
+    <w:lsdException w:name="Medium Grid 1" w:uiPriority="67"/>
+    <w:lsdException w:name="Medium Grid 2" w:uiPriority="68"/>
+    <w:lsdException w:name="Medium Grid 3" w:uiPriority="69"/>
+    <w:lsdException w:name="Dark List" w:uiPriority="70"/>
+    <w:lsdException w:name="Colorful Shading" w:uiPriority="71"/>
+    <w:lsdException w:name="Colorful List" w:uiPriority="72"/>
+    <w:lsdException w:name="Colorful Grid" w:uiPriority="73"/>
+    <w:lsdException w:name="Light Shading Accent 1" w:uiPriority="60"/>
+    <w:lsdException w:name="Light List Accent 1" w:uiPriority="61"/>
+    <w:lsdException w:name="Light Grid Accent 1" w:uiPriority="62"/>
+    <w:lsdException w:name="Medium Shading 1 Accent 1" w:uiPriority="63"/>
+    <w:lsdException w:name="Medium Shading 2 Accent 1" w:uiPriority="64"/>
+    <w:lsdException w:name="Medium List 1 Accent 1" w:uiPriority="65"/>
+    <w:lsdException w:name="Revision" w:semiHidden="1"/>
+    <w:lsdException w:name="List Paragraph" w:uiPriority="34" w:qFormat="1"/>
+    <w:lsdException w:name="Quote" w:uiPriority="29" w:qFormat="1"/>
+    <w:lsdException w:name="Intense Quote" w:uiPriority="30" w:qFormat="1"/>
+    <w:lsdException w:name="Medium List 2 Accent 1" w:uiPriority="66"/>
+    <w:lsdException w:name="Medium Grid 1 Accent 1" w:uiPriority="67"/>
+    <w:lsdException w:name="Medium Grid 2 Accent 1" w:uiPriority="68"/>
+    <w:lsdException w:name="Medium Grid 3 Accent 1" w:uiPriority="69"/>
+    <w:lsdException w:name="Dark List Accent 1" w:uiPriority="70"/>
+    <w:lsdException w:name="Colorful Shading Accent 1" w:uiPriority="71"/>
+    <w:lsdException w:name="Colorful List Accent 1" w:uiPriority="72"/>
+    <w:lsdException w:name="Colorful Grid Accent 1" w:uiPriority="73"/>
+    <w:lsdException w:name="Light Shading Accent 2" w:uiPriority="60"/>
+    <w:lsdException w:name="Light List Accent 2" w:uiPriority="61"/>
+    <w:lsdException w:name="Light Grid Accent 2" w:uiPriority="62"/>
+    <w:lsdException w:name="Medium Shading 1 Accent 2" w:uiPriority="63"/>
+    <w:lsdException w:name="Medium Shading 2 Accent 2" w:uiPriority="64"/>
+    <w:lsdException w:name="Medium List 1 Accent 2" w:uiPriority="65"/>
+    <w:lsdException w:name="Medium List 2 Accent 2" w:uiPriority="66"/>
+    <w:lsdException w:name="Medium Grid 1 Accent 2" w:uiPriority="67"/>
+    <w:lsdException w:name="Medium Grid 2 Accent 2" w:uiPriority="68"/>
+    <w:lsdException w:name="Medium Grid 3 Accent 2" w:uiPriority="69"/>
+    <w:lsdException w:name="Dark List Accent 2" w:uiPriority="70"/>
+    <w:lsdException w:name="Colorful Shading Accent 2" w:uiPriority="71"/>
+    <w:lsdException w:name="Colorful List Accent 2" w:uiPriority="72"/>
+    <w:lsdException w:name="Colorful Grid Accent 2" w:uiPriority="73"/>
+    <w:lsdException w:name="Light Shading Accent 3" w:uiPriority="60"/>
+    <w:lsdException w:name="Light List Accent 3" w:uiPriority="61"/>
+    <w:lsdException w:name="Light Grid Accent 3" w:uiPriority="62"/>
+    <w:lsdException w:name="Medium Shading 1 Accent 3" w:uiPriority="63"/>
+    <w:lsdException w:name="Medium Shading 2 Accent 3" w:uiPriority="64"/>
+    <w:lsdException w:name="Medium List 1 Accent 3" w:uiPriority="65"/>
+    <w:lsdException w:name="Medium List 2 Accent 3" w:uiPriority="66"/>
+    <w:lsdException w:name="Medium Grid 1 Accent 3" w:uiPriority="67"/>
+    <w:lsdException w:name="Medium Grid 2 Accent 3" w:uiPriority="68"/>
+    <w:lsdException w:name="Medium Grid 3 Accent 3" w:uiPriority="69"/>
+    <w:lsdException w:name="Dark List Accent 3" w:uiPriority="70"/>
+    <w:lsdException w:name="Colorful Shading Accent 3" w:uiPriority="71"/>
+    <w:lsdException w:name="Colorful List Accent 3" w:uiPriority="72"/>
+    <w:lsdException w:name="Colorful Grid Accent 3" w:uiPriority="73"/>
+    <w:lsdException w:name="Light Shading Accent 4" w:uiPriority="60"/>
+    <w:lsdException w:name="Light List Accent 4" w:uiPriority="61"/>
+    <w:lsdException w:name="Light Grid Accent 4" w:uiPriority="62"/>
+    <w:lsdException w:name="Medium Shading 1 Accent 4" w:uiPriority="63"/>
+    <w:lsdException w:name="Medium Shading 2 Accent 4" w:uiPriority="64"/>
+    <w:lsdException w:name="Medium List 1 Accent 4" w:uiPriority="65"/>
+    <w:lsdException w:name="Medium List 2 Accent 4" w:uiPriority="66"/>
+    <w:lsdException w:name="Medium Grid 1 Accent 4" w:uiPriority="67"/>
+    <w:lsdException w:name="Medium Grid 2 Accent 4" w:uiPriority="68"/>
+    <w:lsdException w:name="Medium Grid 3 Accent 4" w:uiPriority="69"/>
+    <w:lsdException w:name="Dark List Accent 4" w:uiPriority="70"/>
+    <w:lsdException w:name="Colorful Shading Accent 4" w:uiPriority="71"/>
+    <w:lsdException w:name="Colorful List Accent 4" w:uiPriority="72"/>
+    <w:lsdException w:name="Colorful Grid Accent 4" w:uiPriority="73"/>
+    <w:lsdException w:name="Light Shading Accent 5" w:uiPriority="60"/>
+    <w:lsdException w:name="Light List Accent 5" w:uiPriority="61"/>
+    <w:lsdException w:name="Light Grid Accent 5" w:uiPriority="62"/>
+    <w:lsdException w:name="Medium Shading 1 Accent 5" w:uiPriority="63"/>
+    <w:lsdException w:name="Medium Shading 2 Accent 5" w:uiPriority="64"/>
+    <w:lsdException w:name="Medium List 1 Accent 5" w:uiPriority="65"/>
+    <w:lsdException w:name="Medium List 2 Accent 5" w:uiPriority="66"/>
+    <w:lsdException w:name="Medium Grid 1 Accent 5" w:uiPriority="67"/>
+    <w:lsdException w:name="Medium Grid 2 Accent 5" w:uiPriority="68"/>
+    <w:lsdException w:name="Medium Grid 3 Accent 5" w:uiPriority="69"/>
+    <w:lsdException w:name="Dark List Accent 5" w:uiPriority="70"/>
+    <w:lsdException w:name="Colorful Shading Accent 5" w:uiPriority="71"/>
+    <w:lsdException w:name="Colorful List Accent 5" w:uiPriority="72"/>
+    <w:lsdException w:name="Colorful Grid Accent 5" w:uiPriority="73"/>
+    <w:lsdException w:name="Light Shading Accent 6" w:uiPriority="60"/>
+    <w:lsdException w:name="Light List Accent 6" w:uiPriority="61"/>
+    <w:lsdException w:name="Light Grid Accent 6" w:uiPriority="62"/>
+    <w:lsdException w:name="Medium Shading 1 Accent 6" w:uiPriority="63"/>
+    <w:lsdException w:name="Medium Shading 2 Accent 6" w:uiPriority="64"/>
+    <w:lsdException w:name="Medium List 1 Accent 6" w:uiPriority="65"/>
+    <w:lsdException w:name="Medium List 2 Accent 6" w:uiPriority="66"/>
+    <w:lsdException w:name="Medium Grid 1 Accent 6" w:uiPriority="67"/>
+    <w:lsdException w:name="Medium Grid 2 Accent 6" w:uiPriority="68"/>
+    <w:lsdException w:name="Medium Grid 3 Accent 6" w:uiPriority="69"/>
+    <w:lsdException w:name="Dark List Accent 6" w:uiPriority="70"/>
+    <w:lsdException w:name="Colorful Shading Accent 6" w:uiPriority="71"/>
+    <w:lsdException w:name="Colorful List Accent 6" w:uiPriority="72"/>
+    <w:lsdException w:name="Colorful Grid Accent 6" w:uiPriority="73"/>
+    <w:lsdException w:name="Subtle Emphasis" w:uiPriority="19" w:qFormat="1"/>
+    <w:lsdException w:name="Intense Emphasis" w:uiPriority="21" w:qFormat="1"/>
+    <w:lsdException w:name="Subtle Reference" w:uiPriority="31" w:qFormat="1"/>
+    <w:lsdException w:name="Intense Reference" w:uiPriority="32" w:qFormat="1"/>
+    <w:lsdException w:name="Book Title" w:uiPriority="33" w:qFormat="1"/>
+    <w:lsdException w:name="Bibliography" w:semiHidden="1" w:uiPriority="37" w:unhideWhenUsed="1"/>
+    <w:lsdException w:name="TOC Heading" w:semiHidden="1" w:uiPriority="39" w:unhideWhenUsed="1" w:qFormat="1"/>
+    <w:lsdException w:name="Plain Table 1" w:uiPriority="41"/>
+    <w:lsdException w:name="Plain Table 2" w:uiPriority="42"/>
+    <w:lsdException w:name="Plain Table 3" w:uiPriority="43"/>
+    <w:lsdException w:name="Plain Table 4" w:uiPriority="44"/>
+    <w:lsdException w:name="Plain Table 5" w:uiPriority="45"/>
+    <w:lsdException w:name="Grid Table Light" w:uiPriority="40"/>
+    <w:lsdException w:name="Grid Table 1 Light" w:uiPriority="46"/>
+    <w:lsdException w:name="Grid Table 2" w:uiPriority="47"/>
+    <w:lsdException w:name="Grid Table 3" w:uiPriority="48"/>
+    <w:lsdException w:name="Grid Table 4" w:uiPriority="49"/>
+    <w:lsdException w:name="Grid Table 5 Dark" w:uiPriority="50"/>
+    <w:lsdException w:name="Grid Table 6 Colorful" w:uiPriority="51"/>
+    <w:lsdException w:name="Grid Table 7 Colorful" w:uiPriority="52"/>
+    <w:lsdException w:name="Grid Table 1 Light Accent 1" w:uiPriority="46"/>
+    <w:lsdException w:name="Grid Table 2 Accent 1" w:uiPriority="47"/>
+    <w:lsdException w:name="Grid Table 3 Accent 1" w:uiPriority="48"/>
+    <w:lsdException w:name="Grid Table 4 Accent 1" w:uiPriority="49"/>
+    <w:lsdException w:name="Grid Table 5 Dark Accent 1" w:uiPriority="50"/>
+    <w:lsdException w:name="Grid Table 6 Colorful Accent 1" w:uiPriority="51"/>
+    <w:lsdException w:name="Grid Table 7 Colorful Accent 1" w:uiPriority="52"/>
+    <w:lsdException w:name="Grid Table 1 Light Accent 2" w:uiPriority="46"/>
+    <w:lsdException w:name="Grid Table 2 Accent 2" w:uiPriority="47"/>
+    <w:lsdException w:name="Grid Table 3 Accent 2" w:uiPriority="48"/>
+    <w:lsdException w:name="Grid Table 4 Accent 2" w:uiPriority="49"/>
+    <w:lsdException w:name="Grid Table 5 Dark Accent 2" w:uiPriority="50"/>
+    <w:lsdException w:name="Grid Table 6 Colorful Accent 2" w:uiPriority="51"/>
+    <w:lsdException w:name="Grid Table 7 Colorful Accent 2" w:uiPriority="52"/>
+    <w:lsdException w:name="Grid Table 1 Light Accent 3" w:uiPriority="46"/>
+    <w:lsdException w:name="Grid Table 2 Accent 3" w:uiPriority="47"/>
+    <w:lsdException w:name="Grid Table 3 Accent 3" w:uiPriority="48"/>
+    <w:lsdException w:name="Grid Table 4 Accent 3" w:uiPriority="49"/>
+    <w:lsdException w:name="Grid Table 5 Dark Accent 3" w:uiPriority="50"/>
+    <w:lsdException w:name="Grid Table 6 Colorful Accent 3" w:uiPriority="51"/>
+    <w:lsdException w:name="Grid Table 7 Colorful Accent 3" w:uiPriority="52"/>
+    <w:lsdException w:name="Grid Table 1 Light Accent 4" w:uiPriority="46"/>
+    <w:lsdException w:name="Grid Table 2 Accent 4" w:uiPriority="47"/>
+    <w:lsdException w:name="Grid Table 3 Accent 4" w:uiPriority="48"/>
+    <w:lsdException w:name="Grid Table 4 Accent 4" w:uiPriority="49"/>
+    <w:lsdException w:name="Grid Table 5 Dark Accent 4" w:uiPriority="50"/>
+    <w:lsdException w:name="Grid Table 6 Colorful Accent 4" w:uiPriority="51"/>
+    <w:lsdException w:name="Grid Table 7 Colorful Accent 4" w:uiPriority="52"/>
+    <w:lsdException w:name="Grid Table 1 Light Accent 5" w:uiPriority="46"/>
+    <w:lsdException w:name="Grid Table 2 Accent 5" w:uiPriority="47"/>
+    <w:lsdException w:name="Grid Table 3 Accent 5" w:uiPriority="48"/>
+    <w:lsdException w:name="Grid Table 4 Accent 5" w:uiPriority="49"/>
+    <w:lsdException w:name="Grid Table 5 Dark Accent 5" w:uiPriority="50"/>
+    <w:lsdException w:name="Grid Table 6 Colorful Accent 5" w:uiPriority="51"/>
+    <w:lsdException w:name="Grid Table 7 Colorful Accent 5" w:uiPriority="52"/>
+    <w:lsdException w:name="Grid Table 1 Light Accent 6" w:uiPriority="46"/>
+    <w:lsdException w:name="Grid Table 2 Accent 6" w:uiPriority="47"/>
+    <w:lsdException w:name="Grid Table 3 Accent 6" w:uiPriority="48"/>
+    <w:lsdException w:name="Grid Table 4 Accent 6" w:uiPriority="49"/>
+    <w:lsdException w:name="Grid Table 5 Dark Accent 6" w:uiPriority="50"/>
+    <w:lsdException w:name="Grid Table 6 Colorful Accent 6" w:uiPriority="51"/>
+    <w:lsdException w:name="Grid Table 7 Colorful Accent 6" w:uiPriority="52"/>
+    <w:lsdException w:name="List Table 1 Light" w:uiPriority="46"/>
+    <w:lsdException w:name="List Table 2" w:uiPriority="47"/>
+    <w:lsdException w:name="List Table 3" w:uiPriority="48"/>
+    <w:lsdException w:name="List Table 4" w:uiPriority="49"/>
+    <w:lsdException w:name="List Table 5 Dark" w:uiPriority="50"/>
+    <w:lsdException w:name="List Table 6 Colorful" w:uiPriority="51"/>
+    <w:lsdException w:name="List Table 7 Colorful" w:uiPriority="52"/>
+    <w:lsdException w:name="List Table 1 Light Accent 1" w:uiPriority="46"/>
+    <w:lsdException w:name="List Table 2 Accent 1" w:uiPriority="47"/>
+    <w:lsdException w:name="List Table 3 Accent 1" w:uiPriority="48"/>
+    <w:lsdException w:name="List Table 4 Accent 1" w:uiPriority="49"/>
+    <w:lsdException w:name="List Table 5 Dark Accent 1" w:uiPriority="50"/>
+    <w:lsdException w:name="List Table 6 Colorful Accent 1" w:uiPriority="51"/>
+    <w:lsdException w:name="List Table 7 Colorful Accent 1" w:uiPriority="52"/>
+    <w:lsdException w:name="List Table 1 Light Accent 2" w:uiPriority="46"/>
+    <w:lsdException w:name="List Table 2 Accent 2" w:uiPriority="47"/>
+    <w:lsdException w:name="List Table 3 Accent 2" w:uiPriority="48"/>
+    <w:lsdException w:name="List Table 4 Accent 2" w:uiPriority="49"/>
+    <w:lsdException w:name="List Table 5 Dark Accent 2" w:uiPriority="50"/>
+    <w:lsdException w:name="List Table 6 Colorful Accent 2" w:uiPriority="51"/>
+    <w:lsdException w:name="List Table 7 Colorful Accent 2" w:uiPriority="52"/>
+    <w:lsdException w:name="List Table 1 Light Accent 3" w:uiPriority="46"/>
+    <w:lsdException w:name="List Table 2 Accent 3" w:uiPriority="47"/>
+    <w:lsdException w:name="List Table 3 Accent 3" w:uiPriority="48"/>
+    <w:lsdException w:name="List Table 4 Accent 3" w:uiPriority="49"/>
+    <w:lsdException w:name="List Table 5 Dark Accent 3" w:uiPriority="50"/>
+    <w:lsdException w:name="List Table 6 Colorful Accent 3" w:uiPriority="51"/>
+    <w:lsdException w:name="List Table 7 Colorful Accent 3" w:uiPriority="52"/>
+    <w:lsdException w:name="List Table 1 Light Accent 4" w:uiPriority="46"/>
+    <w:lsdException w:name="List Table 2 Accent 4" w:uiPriority="47"/>
+    <w:lsdException w:name="List Table 3 Accent 4" w:uiPriority="48"/>
+    <w:lsdException w:name="List Table 4 Accent 4" w:uiPriority="49"/>
+    <w:lsdException w:name="List Table 5 Dark Accent 4" w:uiPriority="50"/>
+    <w:lsdException w:name="List Table 6 Colorful Accent 4" w:uiPriority="51"/>
+    <w:lsdException w:name="List Table 7 Colorful Accent 4" w:uiPriority="52"/>
+    <w:lsdException w:name="List Table 1 Light Accent 5" w:uiPriority="46"/>
+    <w:lsdException w:name="List Table 2 Accent 5" w:uiPriority="47"/>
+    <w:lsdException w:name="List Table 3 Accent 5" w:uiPriority="48"/>
+    <w:lsdException w:name="List Table 4 Accent 5" w:uiPriority="49"/>
+    <w:lsdException w:name="List Table 5 Dark Accent 5" w:uiPriority="50"/>
+    <w:lsdException w:name="List Table 6 Colorful Accent 5" w:uiPriority="51"/>
+    <w:lsdException w:name="List Table 7 Colorful Accent 5" w:uiPriority="52"/>
+    <w:lsdException w:name="List Table 1 Light Accent 6" w:uiPriority="46"/>
+    <w:lsdException w:name="List Table 2 Accent 6" w:uiPriority="47"/>
+    <w:lsdException w:name="List Table 3 Accent 6" w:uiPriority="48"/>
+    <w:lsdException w:name="List Table 4 Accent 6" w:uiPriority="49"/>
+    <w:lsdException w:name="List Table 5 Dark Accent 6" w:uiPriority="50"/>
+    <w:lsdException w:name="List Table 6 Colorful Accent 6" w:uiPriority="51"/>
+    <w:lsdException w:name="List Table 7 Colorful Accent 6" w:uiPriority="52"/>
   </w:latentStyles>
   <w:style w:type="paragraph" w:default="1" w:styleId="Normal">
     <w:name w:val="Normal"/>
@@ -1664,7 +3587,6 @@
     <w:uiPriority w:val="99"/>
     <w:semiHidden/>
     <w:unhideWhenUsed/>
-    <w:qFormat/>
     <w:tblPr>
       <w:tblInd w:w="0" w:type="dxa"/>
       <w:tblCellMar>
@@ -2018,7 +3940,7 @@
   <a:extraClrSchemeLst/>
   <a:extLst>
     <a:ext uri="{05A4C25C-085E-4340-85A3-A5531E510DB2}">
-      <thm15:themeFamily xmlns:thm15="http://schemas.microsoft.com/office/thememl/2012/main" xmlns="" name="Office Theme" id="{62F939B6-93AF-4DB8-9C6B-D6C7DFDC589F}" vid="{4A3C46E8-61CC-4603-A589-7422A47A8E4A}"/>
+      <thm15:themeFamily xmlns:thm15="http://schemas.microsoft.com/office/thememl/2012/main" name="Office Theme" id="{62F939B6-93AF-4DB8-9C6B-D6C7DFDC589F}" vid="{4A3C46E8-61CC-4603-A589-7422A47A8E4A}"/>
     </a:ext>
   </a:extLst>
 </a:theme>

</xml_diff>